<commit_message>
Updated SOW with clear scope, prerequistes and out of scope.
</commit_message>
<xml_diff>
--- a/Presentations/SOW_AzureFoundation_Working.docx
+++ b/Presentations/SOW_AzureFoundation_Working.docx
@@ -1,6 +1,6 @@
 
 <file path=word/document.xml><?xml version="1.0" encoding="utf-8"?>
-<w:document xmlns:wpc="http://schemas.microsoft.com/office/word/2010/wordprocessingCanvas" xmlns:cx="http://schemas.microsoft.com/office/drawing/2014/chartex" xmlns:cx1="http://schemas.microsoft.com/office/drawing/2015/9/8/chartex" xmlns:cx2="http://schemas.microsoft.com/office/drawing/2015/10/21/chartex" xmlns:mc="http://schemas.openxmlformats.org/markup-compatibility/2006" xmlns:o="urn:schemas-microsoft-com:office:office" xmlns:r="http://schemas.openxmlformats.org/officeDocument/2006/relationships" xmlns:m="http://schemas.openxmlformats.org/officeDocument/2006/math" xmlns:v="urn:schemas-microsoft-com:vml" xmlns:wp14="http://schemas.microsoft.com/office/word/2010/wordprocessingDrawing" xmlns:wp="http://schemas.openxmlformats.org/drawingml/2006/wordprocessingDrawing" xmlns:w10="urn:schemas-microsoft-com:office:word" xmlns:w="http://schemas.openxmlformats.org/wordprocessingml/2006/main" xmlns:w14="http://schemas.microsoft.com/office/word/2010/wordml" xmlns:w15="http://schemas.microsoft.com/office/word/2012/wordml" xmlns:w16se="http://schemas.microsoft.com/office/word/2015/wordml/symex" xmlns:wpg="http://schemas.microsoft.com/office/word/2010/wordprocessingGroup" xmlns:wpi="http://schemas.microsoft.com/office/word/2010/wordprocessingInk" xmlns:wne="http://schemas.microsoft.com/office/word/2006/wordml" xmlns:wps="http://schemas.microsoft.com/office/word/2010/wordprocessingShape" mc:Ignorable="w14 w15 w16se wp14">
+<w:document xmlns:wpc="http://schemas.microsoft.com/office/word/2010/wordprocessingCanvas" xmlns:cx="http://schemas.microsoft.com/office/drawing/2014/chartex" xmlns:cx1="http://schemas.microsoft.com/office/drawing/2015/9/8/chartex" xmlns:cx2="http://schemas.microsoft.com/office/drawing/2015/10/21/chartex" xmlns:cx3="http://schemas.microsoft.com/office/drawing/2016/5/9/chartex" xmlns:cx4="http://schemas.microsoft.com/office/drawing/2016/5/10/chartex" xmlns:cx5="http://schemas.microsoft.com/office/drawing/2016/5/11/chartex" xmlns:cx6="http://schemas.microsoft.com/office/drawing/2016/5/12/chartex" xmlns:cx7="http://schemas.microsoft.com/office/drawing/2016/5/13/chartex" xmlns:cx8="http://schemas.microsoft.com/office/drawing/2016/5/14/chartex" xmlns:mc="http://schemas.openxmlformats.org/markup-compatibility/2006" xmlns:aink="http://schemas.microsoft.com/office/drawing/2016/ink" xmlns:am3d="http://schemas.microsoft.com/office/drawing/2017/model3d" xmlns:o="urn:schemas-microsoft-com:office:office" xmlns:r="http://schemas.openxmlformats.org/officeDocument/2006/relationships" xmlns:m="http://schemas.openxmlformats.org/officeDocument/2006/math" xmlns:v="urn:schemas-microsoft-com:vml" xmlns:wp14="http://schemas.microsoft.com/office/word/2010/wordprocessingDrawing" xmlns:wp="http://schemas.openxmlformats.org/drawingml/2006/wordprocessingDrawing" xmlns:w10="urn:schemas-microsoft-com:office:word" xmlns:w="http://schemas.openxmlformats.org/wordprocessingml/2006/main" xmlns:w14="http://schemas.microsoft.com/office/word/2010/wordml" xmlns:w15="http://schemas.microsoft.com/office/word/2012/wordml" xmlns:w16cid="http://schemas.microsoft.com/office/word/2016/wordml/cid" xmlns:w16se="http://schemas.microsoft.com/office/word/2015/wordml/symex" xmlns:wpg="http://schemas.microsoft.com/office/word/2010/wordprocessingGroup" xmlns:wpi="http://schemas.microsoft.com/office/word/2010/wordprocessingInk" xmlns:wne="http://schemas.microsoft.com/office/word/2006/wordml" xmlns:wps="http://schemas.microsoft.com/office/word/2010/wordprocessingShape" mc:Ignorable="w14 w15 w16se w16cid wp14">
   <w:body>
     <w:p>
       <w:r>
@@ -9,6 +9,12 @@
     </w:p>
     <w:p/>
     <w:p>
+      <w:pPr>
+        <w:pStyle w:val="Heading1"/>
+        <w:pPrChange w:id="0" w:author="WILL ST GERMAIN" w:date="2018-01-30T10:19:00Z">
+          <w:pPr/>
+        </w:pPrChange>
+      </w:pPr>
       <w:r>
         <w:t>Objectives:</w:t>
       </w:r>
@@ -98,11 +104,197 @@
       </w:r>
     </w:p>
     <w:p/>
-    <w:p/>
     <w:p>
+      <w:pPr>
+        <w:rPr>
+          <w:del w:id="1" w:author="WILL ST GERMAIN" w:date="2018-01-30T10:19:00Z"/>
+        </w:rPr>
+      </w:pPr>
+    </w:p>
+    <w:p>
+      <w:pPr>
+        <w:rPr>
+          <w:ins w:id="2" w:author="WILL ST GERMAIN" w:date="2018-01-30T10:19:00Z"/>
+        </w:rPr>
+      </w:pPr>
       <w:r>
         <w:br w:type="page"/>
       </w:r>
+    </w:p>
+    <w:p>
+      <w:pPr>
+        <w:pStyle w:val="Heading1"/>
+        <w:rPr>
+          <w:ins w:id="3" w:author="WILL ST GERMAIN" w:date="2018-01-30T10:21:00Z"/>
+        </w:rPr>
+        <w:pPrChange w:id="4" w:author="WILL ST GERMAIN" w:date="2018-01-30T10:19:00Z">
+          <w:pPr/>
+        </w:pPrChange>
+      </w:pPr>
+      <w:ins w:id="5" w:author="WILL ST GERMAIN" w:date="2018-01-30T10:19:00Z">
+        <w:r>
+          <w:lastRenderedPageBreak/>
+          <w:t>Scope</w:t>
+        </w:r>
+      </w:ins>
+    </w:p>
+    <w:p>
+      <w:pPr>
+        <w:rPr>
+          <w:ins w:id="6" w:author="WILL ST GERMAIN" w:date="2018-01-30T10:21:00Z"/>
+        </w:rPr>
+        <w:pPrChange w:id="7" w:author="WILL ST GERMAIN" w:date="2018-01-30T10:21:00Z">
+          <w:pPr/>
+        </w:pPrChange>
+      </w:pPr>
+    </w:p>
+    <w:p>
+      <w:pPr>
+        <w:pStyle w:val="Heading2"/>
+        <w:rPr>
+          <w:ins w:id="8" w:author="WILL ST GERMAIN" w:date="2018-01-30T10:26:00Z"/>
+        </w:rPr>
+        <w:pPrChange w:id="9" w:author="WILL ST GERMAIN" w:date="2018-01-30T10:26:00Z">
+          <w:pPr/>
+        </w:pPrChange>
+      </w:pPr>
+      <w:ins w:id="10" w:author="WILL ST GERMAIN" w:date="2018-01-30T10:26:00Z">
+        <w:r>
+          <w:t>Pre Requisites</w:t>
+        </w:r>
+      </w:ins>
+    </w:p>
+    <w:p>
+      <w:pPr>
+        <w:rPr>
+          <w:ins w:id="11" w:author="WILL ST GERMAIN" w:date="2018-01-30T10:26:00Z"/>
+        </w:rPr>
+        <w:pPrChange w:id="12" w:author="WILL ST GERMAIN" w:date="2018-01-30T10:26:00Z">
+          <w:pPr/>
+        </w:pPrChange>
+      </w:pPr>
+      <w:ins w:id="13" w:author="WILL ST GERMAIN" w:date="2018-01-30T10:26:00Z">
+        <w:r>
+          <w:t>Customer will provide:</w:t>
+        </w:r>
+      </w:ins>
+    </w:p>
+    <w:p>
+      <w:pPr>
+        <w:pStyle w:val="ListParagraph"/>
+        <w:numPr>
+          <w:ilvl w:val="0"/>
+          <w:numId w:val="5"/>
+        </w:numPr>
+        <w:rPr>
+          <w:ins w:id="14" w:author="WILL ST GERMAIN" w:date="2018-01-30T10:33:00Z"/>
+        </w:rPr>
+        <w:pPrChange w:id="15" w:author="WILL ST GERMAIN" w:date="2018-01-30T10:26:00Z">
+          <w:pPr/>
+        </w:pPrChange>
+      </w:pPr>
+      <w:ins w:id="16" w:author="WILL ST GERMAIN" w:date="2018-01-30T10:33:00Z">
+        <w:r>
+          <w:t xml:space="preserve">Azure Enrollment with Enterprise Administrator Access and Global Administrator access </w:t>
+        </w:r>
+      </w:ins>
+    </w:p>
+    <w:p>
+      <w:pPr>
+        <w:pStyle w:val="ListParagraph"/>
+        <w:numPr>
+          <w:ilvl w:val="0"/>
+          <w:numId w:val="5"/>
+        </w:numPr>
+        <w:rPr>
+          <w:ins w:id="17" w:author="WILL ST GERMAIN" w:date="2018-01-30T10:27:00Z"/>
+        </w:rPr>
+        <w:pPrChange w:id="18" w:author="WILL ST GERMAIN" w:date="2018-01-30T10:26:00Z">
+          <w:pPr/>
+        </w:pPrChange>
+      </w:pPr>
+      <w:ins w:id="19" w:author="WILL ST GERMAIN" w:date="2018-01-30T10:27:00Z">
+        <w:r>
+          <w:t>Class B IP address to be subdivided with four Azure regions</w:t>
+        </w:r>
+      </w:ins>
+    </w:p>
+    <w:p>
+      <w:pPr>
+        <w:pStyle w:val="ListParagraph"/>
+        <w:numPr>
+          <w:ilvl w:val="0"/>
+          <w:numId w:val="5"/>
+        </w:numPr>
+        <w:rPr>
+          <w:ins w:id="20" w:author="WILL ST GERMAIN" w:date="2018-01-30T10:30:00Z"/>
+        </w:rPr>
+        <w:pPrChange w:id="21" w:author="WILL ST GERMAIN" w:date="2018-01-30T10:26:00Z">
+          <w:pPr/>
+        </w:pPrChange>
+      </w:pPr>
+      <w:ins w:id="22" w:author="WILL ST GERMAIN" w:date="2018-01-30T10:31:00Z">
+        <w:r>
+          <w:t>VPN Gateway</w:t>
+        </w:r>
+      </w:ins>
+      <w:ins w:id="23" w:author="WILL ST GERMAIN" w:date="2018-01-30T10:32:00Z">
+        <w:r>
+          <w:t xml:space="preserve"> IP address</w:t>
+        </w:r>
+      </w:ins>
+      <w:ins w:id="24" w:author="WILL ST GERMAIN" w:date="2018-01-30T10:31:00Z">
+        <w:r>
+          <w:t xml:space="preserve"> and/or ExpressRoute Service Provider with </w:t>
+        </w:r>
+      </w:ins>
+      <w:ins w:id="25" w:author="WILL ST GERMAIN" w:date="2018-01-30T10:28:00Z">
+        <w:r>
+          <w:t xml:space="preserve">BGP </w:t>
+        </w:r>
+      </w:ins>
+      <w:ins w:id="26" w:author="WILL ST GERMAIN" w:date="2018-01-30T10:30:00Z">
+        <w:r>
+          <w:t>Neighbor Address and either Private or Public ASN number(s)</w:t>
+        </w:r>
+      </w:ins>
+    </w:p>
+    <w:p>
+      <w:pPr>
+        <w:pStyle w:val="ListParagraph"/>
+        <w:numPr>
+          <w:ilvl w:val="0"/>
+          <w:numId w:val="5"/>
+        </w:numPr>
+        <w:rPr>
+          <w:rPrChange w:id="27" w:author="WILL ST GERMAIN" w:date="2018-01-30T10:26:00Z">
+            <w:rPr/>
+          </w:rPrChange>
+        </w:rPr>
+        <w:pPrChange w:id="28" w:author="WILL ST GERMAIN" w:date="2018-01-30T10:26:00Z">
+          <w:pPr/>
+        </w:pPrChange>
+      </w:pPr>
+      <w:ins w:id="29" w:author="WILL ST GERMAIN" w:date="2018-01-30T10:30:00Z">
+        <w:r>
+          <w:t xml:space="preserve">Stakeholders for Network, </w:t>
+        </w:r>
+      </w:ins>
+      <w:ins w:id="30" w:author="WILL ST GERMAIN" w:date="2018-01-30T10:31:00Z">
+        <w:r>
+          <w:t>Security</w:t>
+        </w:r>
+      </w:ins>
+      <w:ins w:id="31" w:author="WILL ST GERMAIN" w:date="2018-01-30T10:30:00Z">
+        <w:r>
+          <w:t>, Operations, Identity and System Administration to participate in a</w:t>
+        </w:r>
+      </w:ins>
+      <w:ins w:id="32" w:author="WILL ST GERMAIN" w:date="2018-01-30T10:31:00Z">
+        <w:r>
+          <w:t>n Interview process.</w:t>
+        </w:r>
+      </w:ins>
     </w:p>
     <w:tbl>
       <w:tblPr>
@@ -112,8 +304,8 @@
         <w:tblLook w:val="04A0" w:firstRow="1" w:lastRow="0" w:firstColumn="1" w:lastColumn="0" w:noHBand="0" w:noVBand="1"/>
       </w:tblPr>
       <w:tblGrid>
-        <w:gridCol w:w="2379"/>
-        <w:gridCol w:w="6971"/>
+        <w:gridCol w:w="2345"/>
+        <w:gridCol w:w="7005"/>
       </w:tblGrid>
       <w:tr>
         <w:trPr>
@@ -139,7 +331,29 @@
                 <w:lang w:val="en-AU" w:eastAsia="en-AU"/>
               </w:rPr>
               <w:lastRenderedPageBreak/>
-              <w:t>Project/Work stream</w:t>
+              <w:t>Proje</w:t>
+            </w:r>
+            <w:ins w:id="33" w:author="WILL ST GERMAIN" w:date="2018-01-30T10:20:00Z">
+              <w:r>
+                <w:rPr>
+                  <w:lang w:val="en-AU" w:eastAsia="en-AU"/>
+                </w:rPr>
+                <w:t>ct</w:t>
+              </w:r>
+            </w:ins>
+            <w:del w:id="34" w:author="WILL ST GERMAIN" w:date="2018-01-30T10:20:00Z">
+              <w:r>
+                <w:rPr>
+                  <w:lang w:val="en-AU" w:eastAsia="en-AU"/>
+                </w:rPr>
+                <w:delText>ct</w:delText>
+              </w:r>
+            </w:del>
+            <w:r>
+              <w:rPr>
+                <w:lang w:val="en-AU" w:eastAsia="en-AU"/>
+              </w:rPr>
+              <w:t>/Work stream</w:t>
             </w:r>
           </w:p>
         </w:tc>
@@ -184,12 +398,30 @@
                 <w:lang w:val="en-GB" w:eastAsia="en-AU"/>
               </w:rPr>
             </w:pPr>
-            <w:r>
-              <w:rPr>
-                <w:lang w:val="en-GB" w:eastAsia="en-AU"/>
-              </w:rPr>
-              <w:t>Hybrid Cloud Foundation</w:t>
-            </w:r>
+            <w:del w:id="35" w:author="WILL ST GERMAIN" w:date="2018-01-30T10:11:00Z">
+              <w:r>
+                <w:rPr>
+                  <w:lang w:val="en-GB" w:eastAsia="en-AU"/>
+                </w:rPr>
+                <w:delText>Hybrid Cloud Foundation</w:delText>
+              </w:r>
+            </w:del>
+            <w:ins w:id="36" w:author="WILL ST GERMAIN" w:date="2018-01-30T10:11:00Z">
+              <w:r>
+                <w:rPr>
+                  <w:lang w:val="en-GB" w:eastAsia="en-AU"/>
+                </w:rPr>
+                <w:t xml:space="preserve">Azure </w:t>
+              </w:r>
+            </w:ins>
+            <w:ins w:id="37" w:author="WILL ST GERMAIN" w:date="2018-01-30T10:12:00Z">
+              <w:r>
+                <w:rPr>
+                  <w:lang w:val="en-GB" w:eastAsia="en-AU"/>
+                </w:rPr>
+                <w:t>Enrolment Governance</w:t>
+              </w:r>
+            </w:ins>
           </w:p>
         </w:tc>
         <w:tc>
@@ -288,6 +520,12 @@
               </w:rPr>
               <w:t xml:space="preserve"> per Department in the Enterprise Portal.</w:t>
             </w:r>
+            <w:r>
+              <w:rPr>
+                <w:lang w:val="en-AU" w:eastAsia="en-AU"/>
+              </w:rPr>
+              <w:t xml:space="preserve"> (managed and sandbox)</w:t>
+            </w:r>
           </w:p>
           <w:p>
             <w:pPr>
@@ -302,7 +540,13 @@
               <w:rPr>
                 <w:lang w:val="en-AU" w:eastAsia="en-AU"/>
               </w:rPr>
-              <w:t>Detailed design of a base networking, storage, identity and compute infrastructure in your Azure subscription model based on a Class B IP pattern.</w:t>
+              <w:t>Detailed design of a base networking, storage, identity and compute infrastructure in your Azure subscription mode</w:t>
+            </w:r>
+            <w:r>
+              <w:rPr>
+                <w:lang w:val="en-AU" w:eastAsia="en-AU"/>
+              </w:rPr>
+              <w:t>l based on a Class B IP pattern across four Azure regions</w:t>
             </w:r>
           </w:p>
           <w:p>
@@ -358,8 +602,38 @@
               <w:rPr>
                 <w:lang w:val="en-AU" w:eastAsia="en-AU"/>
               </w:rPr>
-              <w:t>CIJS, for any data that is exchanged between public safety organizations with compliance requirements outlined by the FBI.</w:t>
-            </w:r>
+              <w:t>CIJS</w:t>
+            </w:r>
+            <w:ins w:id="38" w:author="WILL ST GERMAIN" w:date="2018-01-30T10:05:00Z">
+              <w:r>
+                <w:rPr>
+                  <w:lang w:val="en-AU" w:eastAsia="en-AU"/>
+                </w:rPr>
+                <w:t xml:space="preserve"> or HBI</w:t>
+              </w:r>
+            </w:ins>
+            <w:r>
+              <w:rPr>
+                <w:lang w:val="en-AU" w:eastAsia="en-AU"/>
+              </w:rPr>
+              <w:t>, for any data that is exchanged between public safety organizations with compliance requirements outlined by the FBI.</w:t>
+            </w:r>
+            <w:ins w:id="39" w:author="WILL ST GERMAIN" w:date="2018-01-30T10:05:00Z">
+              <w:r>
+                <w:rPr>
+                  <w:lang w:val="en-AU" w:eastAsia="en-AU"/>
+                </w:rPr>
+                <w:t xml:space="preserve">  Or for non-public safety </w:t>
+              </w:r>
+            </w:ins>
+            <w:ins w:id="40" w:author="WILL ST GERMAIN" w:date="2018-01-30T10:06:00Z">
+              <w:r>
+                <w:rPr>
+                  <w:lang w:val="en-AU" w:eastAsia="en-AU"/>
+                </w:rPr>
+                <w:t>organizations the use of High Business Impact systems that may require background checks or security clearance.</w:t>
+              </w:r>
+            </w:ins>
           </w:p>
           <w:p>
             <w:pPr>
@@ -398,7 +672,35 @@
               <w:rPr>
                 <w:lang w:val="en-AU" w:eastAsia="en-AU"/>
               </w:rPr>
-              <w:t xml:space="preserve">Storage, for services that are storage centric such as StorSimple, Backup and Recovery Services, Azure File Services.  </w:t>
+              <w:t xml:space="preserve">Storage, for services that are </w:t>
+            </w:r>
+            <w:ins w:id="41" w:author="WILL ST GERMAIN" w:date="2018-01-30T10:09:00Z">
+              <w:r>
+                <w:rPr>
+                  <w:lang w:val="en-AU" w:eastAsia="en-AU"/>
+                </w:rPr>
+                <w:t xml:space="preserve">hybrid </w:t>
+              </w:r>
+            </w:ins>
+            <w:r>
+              <w:rPr>
+                <w:lang w:val="en-AU" w:eastAsia="en-AU"/>
+              </w:rPr>
+              <w:t xml:space="preserve">storage centric such as StorSimple, </w:t>
+            </w:r>
+            <w:ins w:id="42" w:author="WILL ST GERMAIN" w:date="2018-01-30T10:09:00Z">
+              <w:r>
+                <w:rPr>
+                  <w:lang w:val="en-AU" w:eastAsia="en-AU"/>
+                </w:rPr>
+                <w:t xml:space="preserve">on premise </w:t>
+              </w:r>
+            </w:ins>
+            <w:r>
+              <w:rPr>
+                <w:lang w:val="en-AU" w:eastAsia="en-AU"/>
+              </w:rPr>
+              <w:t xml:space="preserve">Backup and Recovery Services, Azure File Services.  </w:t>
             </w:r>
           </w:p>
           <w:p>
@@ -418,8 +720,62 @@
               <w:rPr>
                 <w:lang w:val="en-AU" w:eastAsia="en-AU"/>
               </w:rPr>
-              <w:t>Services, a special subscription with restrictions to protect data that is highly sensitive, yet requires access to or from multiple external resources.  For example, Identity Services like Domain Controllers.</w:t>
-            </w:r>
+              <w:t xml:space="preserve">Services, a special subscription with restrictions to protect data that is highly sensitive, yet requires access to or from multiple external resources.  </w:t>
+            </w:r>
+            <w:ins w:id="43" w:author="WILL ST GERMAIN" w:date="2018-01-30T10:09:00Z">
+              <w:r>
+                <w:rPr>
+                  <w:lang w:val="en-AU" w:eastAsia="en-AU"/>
+                </w:rPr>
+                <w:t xml:space="preserve">This subscription also holds the central network routing gateways for the other subscriptions to peer with for accessing hybrid networking functionality with the </w:t>
+              </w:r>
+            </w:ins>
+            <w:ins w:id="44" w:author="WILL ST GERMAIN" w:date="2018-01-30T10:10:00Z">
+              <w:r>
+                <w:rPr>
+                  <w:lang w:val="en-AU" w:eastAsia="en-AU"/>
+                </w:rPr>
+                <w:t>customer</w:t>
+              </w:r>
+            </w:ins>
+            <w:ins w:id="45" w:author="WILL ST GERMAIN" w:date="2018-01-30T10:09:00Z">
+              <w:r>
+                <w:rPr>
+                  <w:lang w:val="en-AU" w:eastAsia="en-AU"/>
+                </w:rPr>
+                <w:t xml:space="preserve"> </w:t>
+              </w:r>
+            </w:ins>
+            <w:ins w:id="46" w:author="WILL ST GERMAIN" w:date="2018-01-30T10:10:00Z">
+              <w:r>
+                <w:rPr>
+                  <w:lang w:val="en-AU" w:eastAsia="en-AU"/>
+                </w:rPr>
+                <w:t xml:space="preserve">premise.  </w:t>
+              </w:r>
+            </w:ins>
+            <w:r>
+              <w:rPr>
+                <w:lang w:val="en-AU" w:eastAsia="en-AU"/>
+              </w:rPr>
+              <w:t>For example, Identity Services like Domain Controllers</w:t>
+            </w:r>
+            <w:ins w:id="47" w:author="WILL ST GERMAIN" w:date="2018-01-30T10:10:00Z">
+              <w:r>
+                <w:rPr>
+                  <w:lang w:val="en-AU" w:eastAsia="en-AU"/>
+                </w:rPr>
+                <w:t>, Express Route Gateways, VPN Gateways.</w:t>
+              </w:r>
+            </w:ins>
+            <w:del w:id="48" w:author="WILL ST GERMAIN" w:date="2018-01-30T10:10:00Z">
+              <w:r>
+                <w:rPr>
+                  <w:lang w:val="en-AU" w:eastAsia="en-AU"/>
+                </w:rPr>
+                <w:delText>.</w:delText>
+              </w:r>
+            </w:del>
           </w:p>
           <w:p>
             <w:pPr>
@@ -434,6 +790,7 @@
               <w:rPr>
                 <w:lang w:val="en-AU" w:eastAsia="en-AU"/>
               </w:rPr>
+              <w:lastRenderedPageBreak/>
               <w:t>The configuration of the Azure Virtual network for each subscription, following a pattern that is outlined consistently and deployed using a script, including:</w:t>
             </w:r>
           </w:p>
@@ -482,22 +839,7 @@
               <w:rPr>
                 <w:lang w:val="en-AU" w:eastAsia="en-AU"/>
               </w:rPr>
-              <w:lastRenderedPageBreak/>
-              <w:t xml:space="preserve">Two sites, to enable </w:t>
-            </w:r>
-            <w:proofErr w:type="spellStart"/>
-            <w:r>
-              <w:rPr>
-                <w:lang w:val="en-AU" w:eastAsia="en-AU"/>
-              </w:rPr>
-              <w:t>georedundant</w:t>
-            </w:r>
-            <w:proofErr w:type="spellEnd"/>
-            <w:r>
-              <w:rPr>
-                <w:lang w:val="en-AU" w:eastAsia="en-AU"/>
-              </w:rPr>
-              <w:t xml:space="preserve"> requirements between Community Cloud locations.</w:t>
+              <w:t>Two sites, to enable georedundant requirements between Community Cloud locations.</w:t>
             </w:r>
           </w:p>
           <w:p>
@@ -582,7 +924,6 @@
               <w:rPr>
                 <w:lang w:val="en-GB" w:eastAsia="en-AU"/>
               </w:rPr>
-              <w:lastRenderedPageBreak/>
               <w:t>Secure and HA Cloud Identity</w:t>
             </w:r>
           </w:p>
@@ -636,21 +977,21 @@
               <w:rPr>
                 <w:lang w:val="en-AU" w:eastAsia="en-AU"/>
               </w:rPr>
-              <w:t xml:space="preserve">A Cloud Service </w:t>
-            </w:r>
-            <w:proofErr w:type="spellStart"/>
-            <w:r>
-              <w:rPr>
-                <w:lang w:val="en-AU" w:eastAsia="en-AU"/>
-              </w:rPr>
-              <w:t>ReservedIP</w:t>
-            </w:r>
-            <w:proofErr w:type="spellEnd"/>
-            <w:r>
-              <w:rPr>
-                <w:lang w:val="en-AU" w:eastAsia="en-AU"/>
-              </w:rPr>
-              <w:t xml:space="preserve"> public endpoint for port 443 which will receive the authentication request for the Agency’s DNS Tenant.</w:t>
+              <w:t xml:space="preserve">A </w:t>
+            </w:r>
+            <w:del w:id="49" w:author="WILL ST GERMAIN" w:date="2018-01-30T10:11:00Z">
+              <w:r>
+                <w:rPr>
+                  <w:lang w:val="en-AU" w:eastAsia="en-AU"/>
+                </w:rPr>
+                <w:delText xml:space="preserve">Cloud Service ReservedIP </w:delText>
+              </w:r>
+            </w:del>
+            <w:r>
+              <w:rPr>
+                <w:lang w:val="en-AU" w:eastAsia="en-AU"/>
+              </w:rPr>
+              <w:t>public endpoint for port 443 which will receive the authentication request for the Agency’s DNS Tenant.</w:t>
             </w:r>
           </w:p>
           <w:p>
@@ -822,6 +1163,7 @@
               <w:rPr>
                 <w:lang w:val="en-AU" w:eastAsia="en-AU"/>
               </w:rPr>
+              <w:lastRenderedPageBreak/>
               <w:t>Configure an internal network load balancer with a static IP address</w:t>
             </w:r>
           </w:p>
@@ -838,15 +1180,7 @@
               <w:rPr>
                 <w:lang w:val="en-AU" w:eastAsia="en-AU"/>
               </w:rPr>
-              <w:t>Deploy the A</w:t>
-            </w:r>
-            <w:bookmarkStart w:id="0" w:name="_GoBack"/>
-            <w:bookmarkEnd w:id="0"/>
-            <w:r>
-              <w:rPr>
-                <w:lang w:val="en-AU" w:eastAsia="en-AU"/>
-              </w:rPr>
-              <w:t>AD Connect Server and run the configuration script to enable SSO for the Agency’s Office 365.</w:t>
+              <w:t>Deploy the AAD Connect Server and run the configuration script to enable SSO for the Agency’s Office 365.</w:t>
             </w:r>
           </w:p>
           <w:p>
@@ -865,7 +1199,201 @@
       <w:tr>
         <w:trPr>
           <w:cnfStyle w:val="000000100000" w:firstRow="0" w:lastRow="0" w:firstColumn="0" w:lastColumn="0" w:oddVBand="0" w:evenVBand="0" w:oddHBand="1" w:evenHBand="0" w:firstRowFirstColumn="0" w:firstRowLastColumn="0" w:lastRowFirstColumn="0" w:lastRowLastColumn="0"/>
+          <w:ins w:id="50" w:author="WILL ST GERMAIN" w:date="2018-01-30T10:12:00Z"/>
         </w:trPr>
+        <w:tc>
+          <w:tcPr>
+            <w:cnfStyle w:val="001000000000" w:firstRow="0" w:lastRow="0" w:firstColumn="1" w:lastColumn="0" w:oddVBand="0" w:evenVBand="0" w:oddHBand="0" w:evenHBand="0" w:firstRowFirstColumn="0" w:firstRowLastColumn="0" w:lastRowFirstColumn="0" w:lastRowLastColumn="0"/>
+            <w:tcW w:w="0" w:type="auto"/>
+          </w:tcPr>
+          <w:p>
+            <w:pPr>
+              <w:pStyle w:val="TableText"/>
+              <w:spacing w:after="200" w:line="276" w:lineRule="auto"/>
+              <w:rPr>
+                <w:ins w:id="51" w:author="WILL ST GERMAIN" w:date="2018-01-30T10:12:00Z"/>
+                <w:lang w:val="en-GB" w:eastAsia="en-AU"/>
+              </w:rPr>
+            </w:pPr>
+            <w:ins w:id="52" w:author="WILL ST GERMAIN" w:date="2018-01-30T10:12:00Z">
+              <w:r>
+                <w:rPr>
+                  <w:lang w:val="en-GB" w:eastAsia="en-AU"/>
+                </w:rPr>
+                <w:t>AzureFoundation Network Pattern</w:t>
+              </w:r>
+            </w:ins>
+          </w:p>
+        </w:tc>
+        <w:tc>
+          <w:tcPr>
+            <w:tcW w:w="0" w:type="auto"/>
+          </w:tcPr>
+          <w:p>
+            <w:pPr>
+              <w:pStyle w:val="TableBullet1"/>
+              <w:spacing w:after="200" w:line="276" w:lineRule="auto"/>
+              <w:cnfStyle w:val="000000100000" w:firstRow="0" w:lastRow="0" w:firstColumn="0" w:lastColumn="0" w:oddVBand="0" w:evenVBand="0" w:oddHBand="1" w:evenHBand="0" w:firstRowFirstColumn="0" w:firstRowLastColumn="0" w:lastRowFirstColumn="0" w:lastRowLastColumn="0"/>
+              <w:rPr>
+                <w:ins w:id="53" w:author="WILL ST GERMAIN" w:date="2018-01-30T10:12:00Z"/>
+                <w:lang w:val="en-AU" w:eastAsia="en-AU"/>
+              </w:rPr>
+            </w:pPr>
+            <w:ins w:id="54" w:author="WILL ST GERMAIN" w:date="2018-01-30T10:12:00Z">
+              <w:r>
+                <w:rPr>
+                  <w:lang w:val="en-AU" w:eastAsia="en-AU"/>
+                </w:rPr>
+                <w:t>Deploy five VNETs across four Azure Regions</w:t>
+              </w:r>
+            </w:ins>
+          </w:p>
+          <w:p>
+            <w:pPr>
+              <w:pStyle w:val="TableBullet1"/>
+              <w:spacing w:after="200" w:line="276" w:lineRule="auto"/>
+              <w:cnfStyle w:val="000000100000" w:firstRow="0" w:lastRow="0" w:firstColumn="0" w:lastColumn="0" w:oddVBand="0" w:evenVBand="0" w:oddHBand="1" w:evenHBand="0" w:firstRowFirstColumn="0" w:firstRowLastColumn="0" w:lastRowFirstColumn="0" w:lastRowLastColumn="0"/>
+              <w:rPr>
+                <w:ins w:id="55" w:author="WILL ST GERMAIN" w:date="2018-01-30T10:13:00Z"/>
+                <w:lang w:val="en-AU" w:eastAsia="en-AU"/>
+              </w:rPr>
+            </w:pPr>
+            <w:ins w:id="56" w:author="WILL ST GERMAIN" w:date="2018-01-30T10:12:00Z">
+              <w:r>
+                <w:rPr>
+                  <w:lang w:val="en-AU" w:eastAsia="en-AU"/>
+                </w:rPr>
+                <w:t>Configure VNET Peering from workload VN</w:t>
+              </w:r>
+            </w:ins>
+            <w:ins w:id="57" w:author="WILL ST GERMAIN" w:date="2018-01-30T10:13:00Z">
+              <w:r>
+                <w:rPr>
+                  <w:lang w:val="en-AU" w:eastAsia="en-AU"/>
+                </w:rPr>
+                <w:t>E</w:t>
+              </w:r>
+            </w:ins>
+            <w:ins w:id="58" w:author="WILL ST GERMAIN" w:date="2018-01-30T10:12:00Z">
+              <w:r>
+                <w:rPr>
+                  <w:lang w:val="en-AU" w:eastAsia="en-AU"/>
+                </w:rPr>
+                <w:t>Ts (Pr</w:t>
+              </w:r>
+            </w:ins>
+            <w:ins w:id="59" w:author="WILL ST GERMAIN" w:date="2018-01-30T10:13:00Z">
+              <w:r>
+                <w:rPr>
+                  <w:lang w:val="en-AU" w:eastAsia="en-AU"/>
+                </w:rPr>
+                <w:t>od, HBI/CJIS, PreProd, Storage) with the hub VNET (Services).</w:t>
+              </w:r>
+            </w:ins>
+          </w:p>
+          <w:p>
+            <w:pPr>
+              <w:pStyle w:val="TableBullet1"/>
+              <w:spacing w:after="200" w:line="276" w:lineRule="auto"/>
+              <w:cnfStyle w:val="000000100000" w:firstRow="0" w:lastRow="0" w:firstColumn="0" w:lastColumn="0" w:oddVBand="0" w:evenVBand="0" w:oddHBand="1" w:evenHBand="0" w:firstRowFirstColumn="0" w:firstRowLastColumn="0" w:lastRowFirstColumn="0" w:lastRowLastColumn="0"/>
+              <w:rPr>
+                <w:ins w:id="60" w:author="WILL ST GERMAIN" w:date="2018-01-30T10:13:00Z"/>
+                <w:lang w:val="en-AU" w:eastAsia="en-AU"/>
+              </w:rPr>
+            </w:pPr>
+            <w:ins w:id="61" w:author="WILL ST GERMAIN" w:date="2018-01-30T10:13:00Z">
+              <w:r>
+                <w:rPr>
+                  <w:lang w:val="en-AU" w:eastAsia="en-AU"/>
+                </w:rPr>
+                <w:t>Configure Active/Active ExpressRoute Gateway with an ExpressRoute Circuit</w:t>
+              </w:r>
+            </w:ins>
+          </w:p>
+          <w:p>
+            <w:pPr>
+              <w:pStyle w:val="TableBullet1"/>
+              <w:spacing w:after="200" w:line="276" w:lineRule="auto"/>
+              <w:cnfStyle w:val="000000100000" w:firstRow="0" w:lastRow="0" w:firstColumn="0" w:lastColumn="0" w:oddVBand="0" w:evenVBand="0" w:oddHBand="1" w:evenHBand="0" w:firstRowFirstColumn="0" w:firstRowLastColumn="0" w:lastRowFirstColumn="0" w:lastRowLastColumn="0"/>
+              <w:rPr>
+                <w:ins w:id="62" w:author="WILL ST GERMAIN" w:date="2018-01-30T10:14:00Z"/>
+                <w:lang w:val="en-AU" w:eastAsia="en-AU"/>
+              </w:rPr>
+            </w:pPr>
+            <w:ins w:id="63" w:author="WILL ST GERMAIN" w:date="2018-01-30T10:14:00Z">
+              <w:r>
+                <w:rPr>
+                  <w:lang w:val="en-AU" w:eastAsia="en-AU"/>
+                </w:rPr>
+                <w:t xml:space="preserve">Configure Active/Active VPN Gateway </w:t>
+              </w:r>
+            </w:ins>
+          </w:p>
+          <w:p>
+            <w:pPr>
+              <w:pStyle w:val="TableBullet1"/>
+              <w:spacing w:after="200" w:line="276" w:lineRule="auto"/>
+              <w:cnfStyle w:val="000000100000" w:firstRow="0" w:lastRow="0" w:firstColumn="0" w:lastColumn="0" w:oddVBand="0" w:evenVBand="0" w:oddHBand="1" w:evenHBand="0" w:firstRowFirstColumn="0" w:firstRowLastColumn="0" w:lastRowFirstColumn="0" w:lastRowLastColumn="0"/>
+              <w:rPr>
+                <w:ins w:id="64" w:author="WILL ST GERMAIN" w:date="2018-01-30T10:15:00Z"/>
+                <w:lang w:val="en-AU" w:eastAsia="en-AU"/>
+              </w:rPr>
+            </w:pPr>
+            <w:ins w:id="65" w:author="WILL ST GERMAIN" w:date="2018-01-30T10:14:00Z">
+              <w:r>
+                <w:rPr>
+                  <w:lang w:val="en-AU" w:eastAsia="en-AU"/>
+                </w:rPr>
+                <w:t xml:space="preserve">Configure Connections between the Four Azure Regions selected and up to two Azure Peering locations and two </w:t>
+              </w:r>
+            </w:ins>
+            <w:ins w:id="66" w:author="WILL ST GERMAIN" w:date="2018-01-30T10:15:00Z">
+              <w:r>
+                <w:rPr>
+                  <w:lang w:val="en-AU" w:eastAsia="en-AU"/>
+                </w:rPr>
+                <w:t>Customer</w:t>
+              </w:r>
+            </w:ins>
+            <w:ins w:id="67" w:author="WILL ST GERMAIN" w:date="2018-01-30T10:14:00Z">
+              <w:r>
+                <w:rPr>
+                  <w:lang w:val="en-AU" w:eastAsia="en-AU"/>
+                </w:rPr>
+                <w:t xml:space="preserve"> premise </w:t>
+              </w:r>
+            </w:ins>
+            <w:ins w:id="68" w:author="WILL ST GERMAIN" w:date="2018-01-30T10:15:00Z">
+              <w:r>
+                <w:rPr>
+                  <w:lang w:val="en-AU" w:eastAsia="en-AU"/>
+                </w:rPr>
+                <w:t xml:space="preserve">locations.  </w:t>
+              </w:r>
+            </w:ins>
+          </w:p>
+          <w:p>
+            <w:pPr>
+              <w:pStyle w:val="TableBullet1"/>
+              <w:spacing w:after="200" w:line="276" w:lineRule="auto"/>
+              <w:cnfStyle w:val="000000100000" w:firstRow="0" w:lastRow="0" w:firstColumn="0" w:lastColumn="0" w:oddVBand="0" w:evenVBand="0" w:oddHBand="1" w:evenHBand="0" w:firstRowFirstColumn="0" w:firstRowLastColumn="0" w:lastRowFirstColumn="0" w:lastRowLastColumn="0"/>
+              <w:rPr>
+                <w:ins w:id="69" w:author="WILL ST GERMAIN" w:date="2018-01-30T10:12:00Z"/>
+                <w:lang w:val="en-AU" w:eastAsia="en-AU"/>
+              </w:rPr>
+            </w:pPr>
+            <w:ins w:id="70" w:author="WILL ST GERMAIN" w:date="2018-01-30T10:15:00Z">
+              <w:r>
+                <w:rPr>
+                  <w:lang w:val="en-AU" w:eastAsia="en-AU"/>
+                </w:rPr>
+                <w:t>Test the failover of the Active/Active routing to show there are no single points of failure.</w:t>
+              </w:r>
+            </w:ins>
+          </w:p>
+        </w:tc>
+      </w:tr>
+      <w:tr>
         <w:tc>
           <w:tcPr>
             <w:cnfStyle w:val="001000000000" w:firstRow="0" w:lastRow="0" w:firstColumn="1" w:lastColumn="0" w:oddVBand="0" w:evenVBand="0" w:oddHBand="0" w:evenHBand="0" w:firstRowFirstColumn="0" w:firstRowLastColumn="0" w:lastRowFirstColumn="0" w:lastRowLastColumn="0"/>
@@ -886,7 +1414,6 @@
                 <w:highlight w:val="yellow"/>
                 <w:lang w:val="en-GB" w:eastAsia="en-AU"/>
               </w:rPr>
-              <w:lastRenderedPageBreak/>
               <w:t>[Optional] Azure Proof-of-Concept Workload Migration</w:t>
             </w:r>
           </w:p>
@@ -899,7 +1426,7 @@
             <w:pPr>
               <w:pStyle w:val="TableText"/>
               <w:spacing w:after="200" w:line="276" w:lineRule="auto"/>
-              <w:cnfStyle w:val="000000100000" w:firstRow="0" w:lastRow="0" w:firstColumn="0" w:lastColumn="0" w:oddVBand="0" w:evenVBand="0" w:oddHBand="1" w:evenHBand="0" w:firstRowFirstColumn="0" w:firstRowLastColumn="0" w:lastRowFirstColumn="0" w:lastRowLastColumn="0"/>
+              <w:cnfStyle w:val="000000000000" w:firstRow="0" w:lastRow="0" w:firstColumn="0" w:lastColumn="0" w:oddVBand="0" w:evenVBand="0" w:oddHBand="0" w:evenHBand="0" w:firstRowFirstColumn="0" w:firstRowLastColumn="0" w:lastRowFirstColumn="0" w:lastRowLastColumn="0"/>
               <w:rPr>
                 <w:highlight w:val="yellow"/>
                 <w:lang w:val="en-AU" w:eastAsia="en-AU"/>
@@ -933,12 +1460,79 @@
             <w:pPr>
               <w:pStyle w:val="TableText"/>
               <w:spacing w:after="200" w:line="276" w:lineRule="auto"/>
+              <w:cnfStyle w:val="000000000000" w:firstRow="0" w:lastRow="0" w:firstColumn="0" w:lastColumn="0" w:oddVBand="0" w:evenVBand="0" w:oddHBand="0" w:evenHBand="0" w:firstRowFirstColumn="0" w:firstRowLastColumn="0" w:lastRowFirstColumn="0" w:lastRowLastColumn="0"/>
+              <w:rPr>
+                <w:highlight w:val="yellow"/>
+                <w:lang w:val="en-AU" w:eastAsia="en-AU"/>
+              </w:rPr>
+            </w:pPr>
+          </w:p>
+        </w:tc>
+      </w:tr>
+      <w:tr>
+        <w:trPr>
+          <w:cnfStyle w:val="000000100000" w:firstRow="0" w:lastRow="0" w:firstColumn="0" w:lastColumn="0" w:oddVBand="0" w:evenVBand="0" w:oddHBand="1" w:evenHBand="0" w:firstRowFirstColumn="0" w:firstRowLastColumn="0" w:lastRowFirstColumn="0" w:lastRowLastColumn="0"/>
+          <w:ins w:id="71" w:author="WILL ST GERMAIN" w:date="2018-01-30T10:16:00Z"/>
+        </w:trPr>
+        <w:tc>
+          <w:tcPr>
+            <w:cnfStyle w:val="001000000000" w:firstRow="0" w:lastRow="0" w:firstColumn="1" w:lastColumn="0" w:oddVBand="0" w:evenVBand="0" w:oddHBand="0" w:evenHBand="0" w:firstRowFirstColumn="0" w:firstRowLastColumn="0" w:lastRowFirstColumn="0" w:lastRowLastColumn="0"/>
+            <w:tcW w:w="0" w:type="auto"/>
+          </w:tcPr>
+          <w:p>
+            <w:pPr>
+              <w:pStyle w:val="TableText"/>
+              <w:spacing w:after="200" w:line="276" w:lineRule="auto"/>
+              <w:rPr>
+                <w:ins w:id="72" w:author="WILL ST GERMAIN" w:date="2018-01-30T10:16:00Z"/>
+                <w:highlight w:val="yellow"/>
+                <w:lang w:val="en-GB" w:eastAsia="en-AU"/>
+              </w:rPr>
+            </w:pPr>
+            <w:ins w:id="73" w:author="WILL ST GERMAIN" w:date="2018-01-30T10:16:00Z">
+              <w:r>
+                <w:rPr>
+                  <w:highlight w:val="yellow"/>
+                  <w:lang w:val="en-GB" w:eastAsia="en-AU"/>
+                </w:rPr>
+                <w:t xml:space="preserve">[Optional] Azure Policy using the Azure scaffolding </w:t>
+              </w:r>
+            </w:ins>
+          </w:p>
+        </w:tc>
+        <w:tc>
+          <w:tcPr>
+            <w:tcW w:w="0" w:type="auto"/>
+          </w:tcPr>
+          <w:p>
+            <w:pPr>
+              <w:pStyle w:val="TableText"/>
+              <w:spacing w:after="200" w:line="276" w:lineRule="auto"/>
               <w:cnfStyle w:val="000000100000" w:firstRow="0" w:lastRow="0" w:firstColumn="0" w:lastColumn="0" w:oddVBand="0" w:evenVBand="0" w:oddHBand="1" w:evenHBand="0" w:firstRowFirstColumn="0" w:firstRowLastColumn="0" w:lastRowFirstColumn="0" w:lastRowLastColumn="0"/>
               <w:rPr>
+                <w:ins w:id="74" w:author="WILL ST GERMAIN" w:date="2018-01-30T10:16:00Z"/>
                 <w:highlight w:val="yellow"/>
                 <w:lang w:val="en-AU" w:eastAsia="en-AU"/>
               </w:rPr>
             </w:pPr>
+            <w:ins w:id="75" w:author="WILL ST GERMAIN" w:date="2018-01-30T10:16:00Z">
+              <w:r>
+                <w:rPr>
+                  <w:highlight w:val="yellow"/>
+                  <w:lang w:val="en-AU" w:eastAsia="en-AU"/>
+                </w:rPr>
+                <w:t xml:space="preserve">The Azure Scaffolding pattern is in development </w:t>
+              </w:r>
+            </w:ins>
+            <w:ins w:id="76" w:author="WILL ST GERMAIN" w:date="2018-01-30T10:18:00Z">
+              <w:r>
+                <w:rPr>
+                  <w:highlight w:val="yellow"/>
+                  <w:lang w:val="en-AU" w:eastAsia="en-AU"/>
+                </w:rPr>
+                <w:t>to enforce all the NSGs or Naming Conventions or???</w:t>
+              </w:r>
+            </w:ins>
           </w:p>
         </w:tc>
       </w:tr>
@@ -950,10 +1544,72 @@
     </w:p>
     <w:p>
       <w:pPr>
-        <w:spacing w:after="160" w:line="259" w:lineRule="auto"/>
-      </w:pPr>
+        <w:pStyle w:val="Heading2"/>
+        <w:rPr>
+          <w:ins w:id="77" w:author="WILL ST GERMAIN" w:date="2018-01-30T10:26:00Z"/>
+        </w:rPr>
+        <w:pPrChange w:id="78" w:author="WILL ST GERMAIN" w:date="2018-01-30T10:33:00Z">
+          <w:pPr>
+            <w:spacing w:after="160" w:line="259" w:lineRule="auto"/>
+          </w:pPr>
+        </w:pPrChange>
+      </w:pPr>
+      <w:ins w:id="79" w:author="WILL ST GERMAIN" w:date="2018-01-30T10:18:00Z">
+        <w:r>
+          <w:t>Out of Scope</w:t>
+        </w:r>
+      </w:ins>
+    </w:p>
+    <w:p>
+      <w:pPr>
+        <w:rPr>
+          <w:ins w:id="80" w:author="WILL ST GERMAIN" w:date="2018-01-30T10:26:00Z"/>
+        </w:rPr>
+        <w:pPrChange w:id="81" w:author="WILL ST GERMAIN" w:date="2018-01-30T10:26:00Z">
+          <w:pPr>
+            <w:spacing w:after="160" w:line="259" w:lineRule="auto"/>
+          </w:pPr>
+        </w:pPrChange>
+      </w:pPr>
+    </w:p>
+    <w:p>
+      <w:pPr>
+        <w:rPr>
+          <w:rPrChange w:id="82" w:author="WILL ST GERMAIN" w:date="2018-01-30T10:26:00Z">
+            <w:rPr/>
+          </w:rPrChange>
+        </w:rPr>
+        <w:pPrChange w:id="83" w:author="WILL ST GERMAIN" w:date="2018-01-30T10:26:00Z">
+          <w:pPr>
+            <w:spacing w:after="160" w:line="259" w:lineRule="auto"/>
+          </w:pPr>
+        </w:pPrChange>
+      </w:pPr>
+      <w:ins w:id="84" w:author="WILL ST GERMAIN" w:date="2018-01-30T10:26:00Z">
+        <w:r>
+          <w:t xml:space="preserve">Configuring on premise network devices.  The </w:t>
+        </w:r>
+      </w:ins>
+      <w:ins w:id="85" w:author="WILL ST GERMAIN" w:date="2018-01-30T10:34:00Z">
+        <w:r>
+          <w:t>goal of the solution is to have all routing be dynamic routing</w:t>
+        </w:r>
+      </w:ins>
+      <w:ins w:id="86" w:author="WILL ST GERMAIN" w:date="2018-01-30T10:35:00Z">
+        <w:r>
+          <w:t>.</w:t>
+        </w:r>
+      </w:ins>
+      <w:bookmarkStart w:id="87" w:name="_GoBack"/>
+      <w:bookmarkEnd w:id="87"/>
     </w:p>
     <w:sectPr>
+      <w:headerReference w:type="even" r:id="rId11"/>
+      <w:headerReference w:type="default" r:id="rId12"/>
+      <w:footerReference w:type="even" r:id="rId13"/>
+      <w:footerReference w:type="default" r:id="rId14"/>
+      <w:headerReference w:type="first" r:id="rId15"/>
+      <w:footerReference w:type="first" r:id="rId16"/>
       <w:pgSz w:w="12240" w:h="15840"/>
       <w:pgMar w:top="1440" w:right="1440" w:bottom="1440" w:left="1440" w:header="720" w:footer="720" w:gutter="0"/>
       <w:cols w:space="720"/>
@@ -964,7 +1620,7 @@
 </file>
 
 <file path=word/endnotes.xml><?xml version="1.0" encoding="utf-8"?>
-<w:endnotes xmlns:wpc="http://schemas.microsoft.com/office/word/2010/wordprocessingCanvas" xmlns:cx="http://schemas.microsoft.com/office/drawing/2014/chartex" xmlns:cx1="http://schemas.microsoft.com/office/drawing/2015/9/8/chartex" xmlns:cx2="http://schemas.microsoft.com/office/drawing/2015/10/21/chartex" xmlns:mc="http://schemas.openxmlformats.org/markup-compatibility/2006" xmlns:o="urn:schemas-microsoft-com:office:office" xmlns:r="http://schemas.openxmlformats.org/officeDocument/2006/relationships" xmlns:m="http://schemas.openxmlformats.org/officeDocument/2006/math" xmlns:v="urn:schemas-microsoft-com:vml" xmlns:wp14="http://schemas.microsoft.com/office/word/2010/wordprocessingDrawing" xmlns:wp="http://schemas.openxmlformats.org/drawingml/2006/wordprocessingDrawing" xmlns:w10="urn:schemas-microsoft-com:office:word" xmlns:w="http://schemas.openxmlformats.org/wordprocessingml/2006/main" xmlns:w14="http://schemas.microsoft.com/office/word/2010/wordml" xmlns:w15="http://schemas.microsoft.com/office/word/2012/wordml" xmlns:w16se="http://schemas.microsoft.com/office/word/2015/wordml/symex" xmlns:wpg="http://schemas.microsoft.com/office/word/2010/wordprocessingGroup" xmlns:wpi="http://schemas.microsoft.com/office/word/2010/wordprocessingInk" xmlns:wne="http://schemas.microsoft.com/office/word/2006/wordml" xmlns:wps="http://schemas.microsoft.com/office/word/2010/wordprocessingShape" mc:Ignorable="w14 w15 w16se wp14">
+<w:endnotes xmlns:wpc="http://schemas.microsoft.com/office/word/2010/wordprocessingCanvas" xmlns:cx="http://schemas.microsoft.com/office/drawing/2014/chartex" xmlns:cx1="http://schemas.microsoft.com/office/drawing/2015/9/8/chartex" xmlns:cx2="http://schemas.microsoft.com/office/drawing/2015/10/21/chartex" xmlns:cx3="http://schemas.microsoft.com/office/drawing/2016/5/9/chartex" xmlns:cx4="http://schemas.microsoft.com/office/drawing/2016/5/10/chartex" xmlns:cx5="http://schemas.microsoft.com/office/drawing/2016/5/11/chartex" xmlns:cx6="http://schemas.microsoft.com/office/drawing/2016/5/12/chartex" xmlns:cx7="http://schemas.microsoft.com/office/drawing/2016/5/13/chartex" xmlns:cx8="http://schemas.microsoft.com/office/drawing/2016/5/14/chartex" xmlns:mc="http://schemas.openxmlformats.org/markup-compatibility/2006" xmlns:aink="http://schemas.microsoft.com/office/drawing/2016/ink" xmlns:am3d="http://schemas.microsoft.com/office/drawing/2017/model3d" xmlns:o="urn:schemas-microsoft-com:office:office" xmlns:r="http://schemas.openxmlformats.org/officeDocument/2006/relationships" xmlns:m="http://schemas.openxmlformats.org/officeDocument/2006/math" xmlns:v="urn:schemas-microsoft-com:vml" xmlns:wp14="http://schemas.microsoft.com/office/word/2010/wordprocessingDrawing" xmlns:wp="http://schemas.openxmlformats.org/drawingml/2006/wordprocessingDrawing" xmlns:w10="urn:schemas-microsoft-com:office:word" xmlns:w="http://schemas.openxmlformats.org/wordprocessingml/2006/main" xmlns:w14="http://schemas.microsoft.com/office/word/2010/wordml" xmlns:w15="http://schemas.microsoft.com/office/word/2012/wordml" xmlns:w16cid="http://schemas.microsoft.com/office/word/2016/wordml/cid" xmlns:w16se="http://schemas.microsoft.com/office/word/2015/wordml/symex" xmlns:wpg="http://schemas.microsoft.com/office/word/2010/wordprocessingGroup" xmlns:wpi="http://schemas.microsoft.com/office/word/2010/wordprocessingInk" xmlns:wne="http://schemas.microsoft.com/office/word/2006/wordml" xmlns:wps="http://schemas.microsoft.com/office/word/2010/wordprocessingShape" mc:Ignorable="w14 w15 w16se w16cid wp14">
   <w:endnote w:type="separator" w:id="-1">
     <w:p>
       <w:r>
@@ -982,8 +1638,38 @@
 </w:endnotes>
 </file>
 
+<file path=word/footer1.xml><?xml version="1.0" encoding="utf-8"?>
+<w:ftr xmlns:wpc="http://schemas.microsoft.com/office/word/2010/wordprocessingCanvas" xmlns:cx="http://schemas.microsoft.com/office/drawing/2014/chartex" xmlns:cx1="http://schemas.microsoft.com/office/drawing/2015/9/8/chartex" xmlns:cx2="http://schemas.microsoft.com/office/drawing/2015/10/21/chartex" xmlns:cx3="http://schemas.microsoft.com/office/drawing/2016/5/9/chartex" xmlns:cx4="http://schemas.microsoft.com/office/drawing/2016/5/10/chartex" xmlns:cx5="http://schemas.microsoft.com/office/drawing/2016/5/11/chartex" xmlns:cx6="http://schemas.microsoft.com/office/drawing/2016/5/12/chartex" xmlns:cx7="http://schemas.microsoft.com/office/drawing/2016/5/13/chartex" xmlns:cx8="http://schemas.microsoft.com/office/drawing/2016/5/14/chartex" xmlns:mc="http://schemas.openxmlformats.org/markup-compatibility/2006" xmlns:aink="http://schemas.microsoft.com/office/drawing/2016/ink" xmlns:am3d="http://schemas.microsoft.com/office/drawing/2017/model3d" xmlns:o="urn:schemas-microsoft-com:office:office" xmlns:r="http://schemas.openxmlformats.org/officeDocument/2006/relationships" xmlns:m="http://schemas.openxmlformats.org/officeDocument/2006/math" xmlns:v="urn:schemas-microsoft-com:vml" xmlns:wp14="http://schemas.microsoft.com/office/word/2010/wordprocessingDrawing" xmlns:wp="http://schemas.openxmlformats.org/drawingml/2006/wordprocessingDrawing" xmlns:w10="urn:schemas-microsoft-com:office:word" xmlns:w="http://schemas.openxmlformats.org/wordprocessingml/2006/main" xmlns:w14="http://schemas.microsoft.com/office/word/2010/wordml" xmlns:w15="http://schemas.microsoft.com/office/word/2012/wordml" xmlns:w16cid="http://schemas.microsoft.com/office/word/2016/wordml/cid" xmlns:w16se="http://schemas.microsoft.com/office/word/2015/wordml/symex" xmlns:wpg="http://schemas.microsoft.com/office/word/2010/wordprocessingGroup" xmlns:wpi="http://schemas.microsoft.com/office/word/2010/wordprocessingInk" xmlns:wne="http://schemas.microsoft.com/office/word/2006/wordml" xmlns:wps="http://schemas.microsoft.com/office/word/2010/wordprocessingShape" mc:Ignorable="w14 w15 w16se w16cid wp14">
+  <w:p>
+    <w:pPr>
+      <w:pStyle w:val="Footer"/>
+    </w:pPr>
+  </w:p>
+</w:ftr>
+</file>
+
+<file path=word/footer2.xml><?xml version="1.0" encoding="utf-8"?>
+<w:ftr xmlns:wpc="http://schemas.microsoft.com/office/word/2010/wordprocessingCanvas" xmlns:cx="http://schemas.microsoft.com/office/drawing/2014/chartex" xmlns:cx1="http://schemas.microsoft.com/office/drawing/2015/9/8/chartex" xmlns:cx2="http://schemas.microsoft.com/office/drawing/2015/10/21/chartex" xmlns:cx3="http://schemas.microsoft.com/office/drawing/2016/5/9/chartex" xmlns:cx4="http://schemas.microsoft.com/office/drawing/2016/5/10/chartex" xmlns:cx5="http://schemas.microsoft.com/office/drawing/2016/5/11/chartex" xmlns:cx6="http://schemas.microsoft.com/office/drawing/2016/5/12/chartex" xmlns:cx7="http://schemas.microsoft.com/office/drawing/2016/5/13/chartex" xmlns:cx8="http://schemas.microsoft.com/office/drawing/2016/5/14/chartex" xmlns:mc="http://schemas.openxmlformats.org/markup-compatibility/2006" xmlns:aink="http://schemas.microsoft.com/office/drawing/2016/ink" xmlns:am3d="http://schemas.microsoft.com/office/drawing/2017/model3d" xmlns:o="urn:schemas-microsoft-com:office:office" xmlns:r="http://schemas.openxmlformats.org/officeDocument/2006/relationships" xmlns:m="http://schemas.openxmlformats.org/officeDocument/2006/math" xmlns:v="urn:schemas-microsoft-com:vml" xmlns:wp14="http://schemas.microsoft.com/office/word/2010/wordprocessingDrawing" xmlns:wp="http://schemas.openxmlformats.org/drawingml/2006/wordprocessingDrawing" xmlns:w10="urn:schemas-microsoft-com:office:word" xmlns:w="http://schemas.openxmlformats.org/wordprocessingml/2006/main" xmlns:w14="http://schemas.microsoft.com/office/word/2010/wordml" xmlns:w15="http://schemas.microsoft.com/office/word/2012/wordml" xmlns:w16cid="http://schemas.microsoft.com/office/word/2016/wordml/cid" xmlns:w16se="http://schemas.microsoft.com/office/word/2015/wordml/symex" xmlns:wpg="http://schemas.microsoft.com/office/word/2010/wordprocessingGroup" xmlns:wpi="http://schemas.microsoft.com/office/word/2010/wordprocessingInk" xmlns:wne="http://schemas.microsoft.com/office/word/2006/wordml" xmlns:wps="http://schemas.microsoft.com/office/word/2010/wordprocessingShape" mc:Ignorable="w14 w15 w16se w16cid wp14">
+  <w:p>
+    <w:pPr>
+      <w:pStyle w:val="Footer"/>
+    </w:pPr>
+  </w:p>
+</w:ftr>
+</file>
+
+<file path=word/footer3.xml><?xml version="1.0" encoding="utf-8"?>
+<w:ftr xmlns:wpc="http://schemas.microsoft.com/office/word/2010/wordprocessingCanvas" xmlns:cx="http://schemas.microsoft.com/office/drawing/2014/chartex" xmlns:cx1="http://schemas.microsoft.com/office/drawing/2015/9/8/chartex" xmlns:cx2="http://schemas.microsoft.com/office/drawing/2015/10/21/chartex" xmlns:cx3="http://schemas.microsoft.com/office/drawing/2016/5/9/chartex" xmlns:cx4="http://schemas.microsoft.com/office/drawing/2016/5/10/chartex" xmlns:cx5="http://schemas.microsoft.com/office/drawing/2016/5/11/chartex" xmlns:cx6="http://schemas.microsoft.com/office/drawing/2016/5/12/chartex" xmlns:cx7="http://schemas.microsoft.com/office/drawing/2016/5/13/chartex" xmlns:cx8="http://schemas.microsoft.com/office/drawing/2016/5/14/chartex" xmlns:mc="http://schemas.openxmlformats.org/markup-compatibility/2006" xmlns:aink="http://schemas.microsoft.com/office/drawing/2016/ink" xmlns:am3d="http://schemas.microsoft.com/office/drawing/2017/model3d" xmlns:o="urn:schemas-microsoft-com:office:office" xmlns:r="http://schemas.openxmlformats.org/officeDocument/2006/relationships" xmlns:m="http://schemas.openxmlformats.org/officeDocument/2006/math" xmlns:v="urn:schemas-microsoft-com:vml" xmlns:wp14="http://schemas.microsoft.com/office/word/2010/wordprocessingDrawing" xmlns:wp="http://schemas.openxmlformats.org/drawingml/2006/wordprocessingDrawing" xmlns:w10="urn:schemas-microsoft-com:office:word" xmlns:w="http://schemas.openxmlformats.org/wordprocessingml/2006/main" xmlns:w14="http://schemas.microsoft.com/office/word/2010/wordml" xmlns:w15="http://schemas.microsoft.com/office/word/2012/wordml" xmlns:w16cid="http://schemas.microsoft.com/office/word/2016/wordml/cid" xmlns:w16se="http://schemas.microsoft.com/office/word/2015/wordml/symex" xmlns:wpg="http://schemas.microsoft.com/office/word/2010/wordprocessingGroup" xmlns:wpi="http://schemas.microsoft.com/office/word/2010/wordprocessingInk" xmlns:wne="http://schemas.microsoft.com/office/word/2006/wordml" xmlns:wps="http://schemas.microsoft.com/office/word/2010/wordprocessingShape" mc:Ignorable="w14 w15 w16se w16cid wp14">
+  <w:p>
+    <w:pPr>
+      <w:pStyle w:val="Footer"/>
+    </w:pPr>
+  </w:p>
+</w:ftr>
+</file>
+
 <file path=word/footnotes.xml><?xml version="1.0" encoding="utf-8"?>
-<w:footnotes xmlns:wpc="http://schemas.microsoft.com/office/word/2010/wordprocessingCanvas" xmlns:cx="http://schemas.microsoft.com/office/drawing/2014/chartex" xmlns:cx1="http://schemas.microsoft.com/office/drawing/2015/9/8/chartex" xmlns:cx2="http://schemas.microsoft.com/office/drawing/2015/10/21/chartex" xmlns:mc="http://schemas.openxmlformats.org/markup-compatibility/2006" xmlns:o="urn:schemas-microsoft-com:office:office" xmlns:r="http://schemas.openxmlformats.org/officeDocument/2006/relationships" xmlns:m="http://schemas.openxmlformats.org/officeDocument/2006/math" xmlns:v="urn:schemas-microsoft-com:vml" xmlns:wp14="http://schemas.microsoft.com/office/word/2010/wordprocessingDrawing" xmlns:wp="http://schemas.openxmlformats.org/drawingml/2006/wordprocessingDrawing" xmlns:w10="urn:schemas-microsoft-com:office:word" xmlns:w="http://schemas.openxmlformats.org/wordprocessingml/2006/main" xmlns:w14="http://schemas.microsoft.com/office/word/2010/wordml" xmlns:w15="http://schemas.microsoft.com/office/word/2012/wordml" xmlns:w16se="http://schemas.microsoft.com/office/word/2015/wordml/symex" xmlns:wpg="http://schemas.microsoft.com/office/word/2010/wordprocessingGroup" xmlns:wpi="http://schemas.microsoft.com/office/word/2010/wordprocessingInk" xmlns:wne="http://schemas.microsoft.com/office/word/2006/wordml" xmlns:wps="http://schemas.microsoft.com/office/word/2010/wordprocessingShape" mc:Ignorable="w14 w15 w16se wp14">
+<w:footnotes xmlns:wpc="http://schemas.microsoft.com/office/word/2010/wordprocessingCanvas" xmlns:cx="http://schemas.microsoft.com/office/drawing/2014/chartex" xmlns:cx1="http://schemas.microsoft.com/office/drawing/2015/9/8/chartex" xmlns:cx2="http://schemas.microsoft.com/office/drawing/2015/10/21/chartex" xmlns:cx3="http://schemas.microsoft.com/office/drawing/2016/5/9/chartex" xmlns:cx4="http://schemas.microsoft.com/office/drawing/2016/5/10/chartex" xmlns:cx5="http://schemas.microsoft.com/office/drawing/2016/5/11/chartex" xmlns:cx6="http://schemas.microsoft.com/office/drawing/2016/5/12/chartex" xmlns:cx7="http://schemas.microsoft.com/office/drawing/2016/5/13/chartex" xmlns:cx8="http://schemas.microsoft.com/office/drawing/2016/5/14/chartex" xmlns:mc="http://schemas.openxmlformats.org/markup-compatibility/2006" xmlns:aink="http://schemas.microsoft.com/office/drawing/2016/ink" xmlns:am3d="http://schemas.microsoft.com/office/drawing/2017/model3d" xmlns:o="urn:schemas-microsoft-com:office:office" xmlns:r="http://schemas.openxmlformats.org/officeDocument/2006/relationships" xmlns:m="http://schemas.openxmlformats.org/officeDocument/2006/math" xmlns:v="urn:schemas-microsoft-com:vml" xmlns:wp14="http://schemas.microsoft.com/office/word/2010/wordprocessingDrawing" xmlns:wp="http://schemas.openxmlformats.org/drawingml/2006/wordprocessingDrawing" xmlns:w10="urn:schemas-microsoft-com:office:word" xmlns:w="http://schemas.openxmlformats.org/wordprocessingml/2006/main" xmlns:w14="http://schemas.microsoft.com/office/word/2010/wordml" xmlns:w15="http://schemas.microsoft.com/office/word/2012/wordml" xmlns:w16cid="http://schemas.microsoft.com/office/word/2016/wordml/cid" xmlns:w16se="http://schemas.microsoft.com/office/word/2015/wordml/symex" xmlns:wpg="http://schemas.microsoft.com/office/word/2010/wordprocessingGroup" xmlns:wpi="http://schemas.microsoft.com/office/word/2010/wordprocessingInk" xmlns:wne="http://schemas.microsoft.com/office/word/2006/wordml" xmlns:wps="http://schemas.microsoft.com/office/word/2010/wordprocessingShape" mc:Ignorable="w14 w15 w16se w16cid wp14">
   <w:footnote w:type="separator" w:id="-1">
     <w:p>
       <w:r>
@@ -1047,8 +1733,38 @@
 </w:footnotes>
 </file>
 
+<file path=word/header1.xml><?xml version="1.0" encoding="utf-8"?>
+<w:hdr xmlns:wpc="http://schemas.microsoft.com/office/word/2010/wordprocessingCanvas" xmlns:cx="http://schemas.microsoft.com/office/drawing/2014/chartex" xmlns:cx1="http://schemas.microsoft.com/office/drawing/2015/9/8/chartex" xmlns:cx2="http://schemas.microsoft.com/office/drawing/2015/10/21/chartex" xmlns:cx3="http://schemas.microsoft.com/office/drawing/2016/5/9/chartex" xmlns:cx4="http://schemas.microsoft.com/office/drawing/2016/5/10/chartex" xmlns:cx5="http://schemas.microsoft.com/office/drawing/2016/5/11/chartex" xmlns:cx6="http://schemas.microsoft.com/office/drawing/2016/5/12/chartex" xmlns:cx7="http://schemas.microsoft.com/office/drawing/2016/5/13/chartex" xmlns:cx8="http://schemas.microsoft.com/office/drawing/2016/5/14/chartex" xmlns:mc="http://schemas.openxmlformats.org/markup-compatibility/2006" xmlns:aink="http://schemas.microsoft.com/office/drawing/2016/ink" xmlns:am3d="http://schemas.microsoft.com/office/drawing/2017/model3d" xmlns:o="urn:schemas-microsoft-com:office:office" xmlns:r="http://schemas.openxmlformats.org/officeDocument/2006/relationships" xmlns:m="http://schemas.openxmlformats.org/officeDocument/2006/math" xmlns:v="urn:schemas-microsoft-com:vml" xmlns:wp14="http://schemas.microsoft.com/office/word/2010/wordprocessingDrawing" xmlns:wp="http://schemas.openxmlformats.org/drawingml/2006/wordprocessingDrawing" xmlns:w10="urn:schemas-microsoft-com:office:word" xmlns:w="http://schemas.openxmlformats.org/wordprocessingml/2006/main" xmlns:w14="http://schemas.microsoft.com/office/word/2010/wordml" xmlns:w15="http://schemas.microsoft.com/office/word/2012/wordml" xmlns:w16cid="http://schemas.microsoft.com/office/word/2016/wordml/cid" xmlns:w16se="http://schemas.microsoft.com/office/word/2015/wordml/symex" xmlns:wpg="http://schemas.microsoft.com/office/word/2010/wordprocessingGroup" xmlns:wpi="http://schemas.microsoft.com/office/word/2010/wordprocessingInk" xmlns:wne="http://schemas.microsoft.com/office/word/2006/wordml" xmlns:wps="http://schemas.microsoft.com/office/word/2010/wordprocessingShape" mc:Ignorable="w14 w15 w16se w16cid wp14">
+  <w:p>
+    <w:pPr>
+      <w:pStyle w:val="Header"/>
+    </w:pPr>
+  </w:p>
+</w:hdr>
+</file>
+
+<file path=word/header2.xml><?xml version="1.0" encoding="utf-8"?>
+<w:hdr xmlns:wpc="http://schemas.microsoft.com/office/word/2010/wordprocessingCanvas" xmlns:cx="http://schemas.microsoft.com/office/drawing/2014/chartex" xmlns:cx1="http://schemas.microsoft.com/office/drawing/2015/9/8/chartex" xmlns:cx2="http://schemas.microsoft.com/office/drawing/2015/10/21/chartex" xmlns:cx3="http://schemas.microsoft.com/office/drawing/2016/5/9/chartex" xmlns:cx4="http://schemas.microsoft.com/office/drawing/2016/5/10/chartex" xmlns:cx5="http://schemas.microsoft.com/office/drawing/2016/5/11/chartex" xmlns:cx6="http://schemas.microsoft.com/office/drawing/2016/5/12/chartex" xmlns:cx7="http://schemas.microsoft.com/office/drawing/2016/5/13/chartex" xmlns:cx8="http://schemas.microsoft.com/office/drawing/2016/5/14/chartex" xmlns:mc="http://schemas.openxmlformats.org/markup-compatibility/2006" xmlns:aink="http://schemas.microsoft.com/office/drawing/2016/ink" xmlns:am3d="http://schemas.microsoft.com/office/drawing/2017/model3d" xmlns:o="urn:schemas-microsoft-com:office:office" xmlns:r="http://schemas.openxmlformats.org/officeDocument/2006/relationships" xmlns:m="http://schemas.openxmlformats.org/officeDocument/2006/math" xmlns:v="urn:schemas-microsoft-com:vml" xmlns:wp14="http://schemas.microsoft.com/office/word/2010/wordprocessingDrawing" xmlns:wp="http://schemas.openxmlformats.org/drawingml/2006/wordprocessingDrawing" xmlns:w10="urn:schemas-microsoft-com:office:word" xmlns:w="http://schemas.openxmlformats.org/wordprocessingml/2006/main" xmlns:w14="http://schemas.microsoft.com/office/word/2010/wordml" xmlns:w15="http://schemas.microsoft.com/office/word/2012/wordml" xmlns:w16cid="http://schemas.microsoft.com/office/word/2016/wordml/cid" xmlns:w16se="http://schemas.microsoft.com/office/word/2015/wordml/symex" xmlns:wpg="http://schemas.microsoft.com/office/word/2010/wordprocessingGroup" xmlns:wpi="http://schemas.microsoft.com/office/word/2010/wordprocessingInk" xmlns:wne="http://schemas.microsoft.com/office/word/2006/wordml" xmlns:wps="http://schemas.microsoft.com/office/word/2010/wordprocessingShape" mc:Ignorable="w14 w15 w16se w16cid wp14">
+  <w:p>
+    <w:pPr>
+      <w:pStyle w:val="Header"/>
+    </w:pPr>
+  </w:p>
+</w:hdr>
+</file>
+
+<file path=word/header3.xml><?xml version="1.0" encoding="utf-8"?>
+<w:hdr xmlns:wpc="http://schemas.microsoft.com/office/word/2010/wordprocessingCanvas" xmlns:cx="http://schemas.microsoft.com/office/drawing/2014/chartex" xmlns:cx1="http://schemas.microsoft.com/office/drawing/2015/9/8/chartex" xmlns:cx2="http://schemas.microsoft.com/office/drawing/2015/10/21/chartex" xmlns:cx3="http://schemas.microsoft.com/office/drawing/2016/5/9/chartex" xmlns:cx4="http://schemas.microsoft.com/office/drawing/2016/5/10/chartex" xmlns:cx5="http://schemas.microsoft.com/office/drawing/2016/5/11/chartex" xmlns:cx6="http://schemas.microsoft.com/office/drawing/2016/5/12/chartex" xmlns:cx7="http://schemas.microsoft.com/office/drawing/2016/5/13/chartex" xmlns:cx8="http://schemas.microsoft.com/office/drawing/2016/5/14/chartex" xmlns:mc="http://schemas.openxmlformats.org/markup-compatibility/2006" xmlns:aink="http://schemas.microsoft.com/office/drawing/2016/ink" xmlns:am3d="http://schemas.microsoft.com/office/drawing/2017/model3d" xmlns:o="urn:schemas-microsoft-com:office:office" xmlns:r="http://schemas.openxmlformats.org/officeDocument/2006/relationships" xmlns:m="http://schemas.openxmlformats.org/officeDocument/2006/math" xmlns:v="urn:schemas-microsoft-com:vml" xmlns:wp14="http://schemas.microsoft.com/office/word/2010/wordprocessingDrawing" xmlns:wp="http://schemas.openxmlformats.org/drawingml/2006/wordprocessingDrawing" xmlns:w10="urn:schemas-microsoft-com:office:word" xmlns:w="http://schemas.openxmlformats.org/wordprocessingml/2006/main" xmlns:w14="http://schemas.microsoft.com/office/word/2010/wordml" xmlns:w15="http://schemas.microsoft.com/office/word/2012/wordml" xmlns:w16cid="http://schemas.microsoft.com/office/word/2016/wordml/cid" xmlns:w16se="http://schemas.microsoft.com/office/word/2015/wordml/symex" xmlns:wpg="http://schemas.microsoft.com/office/word/2010/wordprocessingGroup" xmlns:wpi="http://schemas.microsoft.com/office/word/2010/wordprocessingInk" xmlns:wne="http://schemas.microsoft.com/office/word/2006/wordml" xmlns:wps="http://schemas.microsoft.com/office/word/2010/wordprocessingShape" mc:Ignorable="w14 w15 w16se w16cid wp14">
+  <w:p>
+    <w:pPr>
+      <w:pStyle w:val="Header"/>
+    </w:pPr>
+  </w:p>
+</w:hdr>
+</file>
+
 <file path=word/numbering.xml><?xml version="1.0" encoding="utf-8"?>
-<w:numbering xmlns:wpc="http://schemas.microsoft.com/office/word/2010/wordprocessingCanvas" xmlns:cx="http://schemas.microsoft.com/office/drawing/2014/chartex" xmlns:cx1="http://schemas.microsoft.com/office/drawing/2015/9/8/chartex" xmlns:cx2="http://schemas.microsoft.com/office/drawing/2015/10/21/chartex" xmlns:mc="http://schemas.openxmlformats.org/markup-compatibility/2006" xmlns:o="urn:schemas-microsoft-com:office:office" xmlns:r="http://schemas.openxmlformats.org/officeDocument/2006/relationships" xmlns:m="http://schemas.openxmlformats.org/officeDocument/2006/math" xmlns:v="urn:schemas-microsoft-com:vml" xmlns:wp14="http://schemas.microsoft.com/office/word/2010/wordprocessingDrawing" xmlns:wp="http://schemas.openxmlformats.org/drawingml/2006/wordprocessingDrawing" xmlns:w10="urn:schemas-microsoft-com:office:word" xmlns:w="http://schemas.openxmlformats.org/wordprocessingml/2006/main" xmlns:w14="http://schemas.microsoft.com/office/word/2010/wordml" xmlns:w15="http://schemas.microsoft.com/office/word/2012/wordml" xmlns:w16se="http://schemas.microsoft.com/office/word/2015/wordml/symex" xmlns:wpg="http://schemas.microsoft.com/office/word/2010/wordprocessingGroup" xmlns:wpi="http://schemas.microsoft.com/office/word/2010/wordprocessingInk" xmlns:wne="http://schemas.microsoft.com/office/word/2006/wordml" xmlns:wps="http://schemas.microsoft.com/office/word/2010/wordprocessingShape" mc:Ignorable="w14 w15 w16se wp14">
+<w:numbering xmlns:wpc="http://schemas.microsoft.com/office/word/2010/wordprocessingCanvas" xmlns:cx="http://schemas.microsoft.com/office/drawing/2014/chartex" xmlns:cx1="http://schemas.microsoft.com/office/drawing/2015/9/8/chartex" xmlns:cx2="http://schemas.microsoft.com/office/drawing/2015/10/21/chartex" xmlns:cx3="http://schemas.microsoft.com/office/drawing/2016/5/9/chartex" xmlns:cx4="http://schemas.microsoft.com/office/drawing/2016/5/10/chartex" xmlns:cx5="http://schemas.microsoft.com/office/drawing/2016/5/11/chartex" xmlns:cx6="http://schemas.microsoft.com/office/drawing/2016/5/12/chartex" xmlns:cx7="http://schemas.microsoft.com/office/drawing/2016/5/13/chartex" xmlns:cx8="http://schemas.microsoft.com/office/drawing/2016/5/14/chartex" xmlns:mc="http://schemas.openxmlformats.org/markup-compatibility/2006" xmlns:aink="http://schemas.microsoft.com/office/drawing/2016/ink" xmlns:am3d="http://schemas.microsoft.com/office/drawing/2017/model3d" xmlns:o="urn:schemas-microsoft-com:office:office" xmlns:r="http://schemas.openxmlformats.org/officeDocument/2006/relationships" xmlns:m="http://schemas.openxmlformats.org/officeDocument/2006/math" xmlns:v="urn:schemas-microsoft-com:vml" xmlns:wp14="http://schemas.microsoft.com/office/word/2010/wordprocessingDrawing" xmlns:wp="http://schemas.openxmlformats.org/drawingml/2006/wordprocessingDrawing" xmlns:w10="urn:schemas-microsoft-com:office:word" xmlns:w="http://schemas.openxmlformats.org/wordprocessingml/2006/main" xmlns:w14="http://schemas.microsoft.com/office/word/2010/wordml" xmlns:w15="http://schemas.microsoft.com/office/word/2012/wordml" xmlns:w16cid="http://schemas.microsoft.com/office/word/2016/wordml/cid" xmlns:w16se="http://schemas.microsoft.com/office/word/2015/wordml/symex" xmlns:wpg="http://schemas.microsoft.com/office/word/2010/wordprocessingGroup" xmlns:wpi="http://schemas.microsoft.com/office/word/2010/wordprocessingInk" xmlns:wne="http://schemas.microsoft.com/office/word/2006/wordml" xmlns:wps="http://schemas.microsoft.com/office/word/2010/wordprocessingShape" mc:Ignorable="w14 w15 w16se w16cid wp14">
   <w:abstractNum w:abstractNumId="0" w15:restartNumberingAfterBreak="0">
     <w:nsid w:val="2D7354FA"/>
     <w:multiLevelType w:val="hybridMultilevel"/>
@@ -1165,6 +1881,95 @@
     </w:lvl>
   </w:abstractNum>
   <w:abstractNum w:abstractNumId="1" w15:restartNumberingAfterBreak="0">
+    <w:nsid w:val="2D792801"/>
+    <w:multiLevelType w:val="hybridMultilevel"/>
+    <w:tmpl w:val="8B222DE0"/>
+    <w:lvl w:ilvl="0" w:tplc="04090019">
+      <w:start w:val="1"/>
+      <w:numFmt w:val="lowerLetter"/>
+      <w:lvlText w:val="%1."/>
+      <w:lvlJc w:val="left"/>
+      <w:pPr>
+        <w:ind w:left="720" w:hanging="360"/>
+      </w:pPr>
+      <w:rPr>
+        <w:rFonts w:hint="default"/>
+      </w:rPr>
+    </w:lvl>
+    <w:lvl w:ilvl="1" w:tplc="04090019" w:tentative="1">
+      <w:start w:val="1"/>
+      <w:numFmt w:val="lowerLetter"/>
+      <w:lvlText w:val="%2."/>
+      <w:lvlJc w:val="left"/>
+      <w:pPr>
+        <w:ind w:left="1440" w:hanging="360"/>
+      </w:pPr>
+    </w:lvl>
+    <w:lvl w:ilvl="2" w:tplc="0409001B" w:tentative="1">
+      <w:start w:val="1"/>
+      <w:numFmt w:val="lowerRoman"/>
+      <w:lvlText w:val="%3."/>
+      <w:lvlJc w:val="right"/>
+      <w:pPr>
+        <w:ind w:left="2160" w:hanging="180"/>
+      </w:pPr>
+    </w:lvl>
+    <w:lvl w:ilvl="3" w:tplc="0409000F" w:tentative="1">
+      <w:start w:val="1"/>
+      <w:numFmt w:val="decimal"/>
+      <w:lvlText w:val="%4."/>
+      <w:lvlJc w:val="left"/>
+      <w:pPr>
+        <w:ind w:left="2880" w:hanging="360"/>
+      </w:pPr>
+    </w:lvl>
+    <w:lvl w:ilvl="4" w:tplc="04090019" w:tentative="1">
+      <w:start w:val="1"/>
+      <w:numFmt w:val="lowerLetter"/>
+      <w:lvlText w:val="%5."/>
+      <w:lvlJc w:val="left"/>
+      <w:pPr>
+        <w:ind w:left="3600" w:hanging="360"/>
+      </w:pPr>
+    </w:lvl>
+    <w:lvl w:ilvl="5" w:tplc="0409001B" w:tentative="1">
+      <w:start w:val="1"/>
+      <w:numFmt w:val="lowerRoman"/>
+      <w:lvlText w:val="%6."/>
+      <w:lvlJc w:val="right"/>
+      <w:pPr>
+        <w:ind w:left="4320" w:hanging="180"/>
+      </w:pPr>
+    </w:lvl>
+    <w:lvl w:ilvl="6" w:tplc="0409000F" w:tentative="1">
+      <w:start w:val="1"/>
+      <w:numFmt w:val="decimal"/>
+      <w:lvlText w:val="%7."/>
+      <w:lvlJc w:val="left"/>
+      <w:pPr>
+        <w:ind w:left="5040" w:hanging="360"/>
+      </w:pPr>
+    </w:lvl>
+    <w:lvl w:ilvl="7" w:tplc="04090019" w:tentative="1">
+      <w:start w:val="1"/>
+      <w:numFmt w:val="lowerLetter"/>
+      <w:lvlText w:val="%8."/>
+      <w:lvlJc w:val="left"/>
+      <w:pPr>
+        <w:ind w:left="5760" w:hanging="360"/>
+      </w:pPr>
+    </w:lvl>
+    <w:lvl w:ilvl="8" w:tplc="0409001B" w:tentative="1">
+      <w:start w:val="1"/>
+      <w:numFmt w:val="lowerRoman"/>
+      <w:lvlText w:val="%9."/>
+      <w:lvlJc w:val="right"/>
+      <w:pPr>
+        <w:ind w:left="6480" w:hanging="180"/>
+      </w:pPr>
+    </w:lvl>
+  </w:abstractNum>
+  <w:abstractNum w:abstractNumId="2" w15:restartNumberingAfterBreak="0">
     <w:nsid w:val="42422B5C"/>
     <w:multiLevelType w:val="multilevel"/>
     <w:tmpl w:val="9A009E62"/>
@@ -1305,7 +2110,7 @@
       </w:pPr>
     </w:lvl>
   </w:abstractNum>
-  <w:abstractNum w:abstractNumId="2" w15:restartNumberingAfterBreak="0">
+  <w:abstractNum w:abstractNumId="3" w15:restartNumberingAfterBreak="0">
     <w:nsid w:val="44A5424B"/>
     <w:multiLevelType w:val="hybridMultilevel"/>
     <w:tmpl w:val="DAA466D4"/>
@@ -1422,7 +2227,7 @@
       </w:rPr>
     </w:lvl>
   </w:abstractNum>
-  <w:abstractNum w:abstractNumId="3" w15:restartNumberingAfterBreak="0">
+  <w:abstractNum w:abstractNumId="4" w15:restartNumberingAfterBreak="0">
     <w:nsid w:val="6D2F7027"/>
     <w:multiLevelType w:val="hybridMultilevel"/>
     <w:tmpl w:val="6D6C5C4C"/>
@@ -1536,7 +2341,7 @@
     </w:lvl>
   </w:abstractNum>
   <w:num w:numId="1">
-    <w:abstractNumId w:val="1"/>
+    <w:abstractNumId w:val="2"/>
     <w:lvlOverride w:ilvl="0"/>
     <w:lvlOverride w:ilvl="1"/>
     <w:lvlOverride w:ilvl="2"/>
@@ -1561,16 +2366,27 @@
     <w:abstractNumId w:val="0"/>
   </w:num>
   <w:num w:numId="3">
-    <w:abstractNumId w:val="2"/>
+    <w:abstractNumId w:val="3"/>
   </w:num>
   <w:num w:numId="4">
-    <w:abstractNumId w:val="3"/>
+    <w:abstractNumId w:val="4"/>
+  </w:num>
+  <w:num w:numId="5">
+    <w:abstractNumId w:val="1"/>
   </w:num>
 </w:numbering>
 </file>
 
+<file path=word/people.xml><?xml version="1.0" encoding="utf-8"?>
+<w15:people xmlns:wpc="http://schemas.microsoft.com/office/word/2010/wordprocessingCanvas" xmlns:cx="http://schemas.microsoft.com/office/drawing/2014/chartex" xmlns:cx1="http://schemas.microsoft.com/office/drawing/2015/9/8/chartex" xmlns:cx2="http://schemas.microsoft.com/office/drawing/2015/10/21/chartex" xmlns:cx3="http://schemas.microsoft.com/office/drawing/2016/5/9/chartex" xmlns:cx4="http://schemas.microsoft.com/office/drawing/2016/5/10/chartex" xmlns:cx5="http://schemas.microsoft.com/office/drawing/2016/5/11/chartex" xmlns:cx6="http://schemas.microsoft.com/office/drawing/2016/5/12/chartex" xmlns:cx7="http://schemas.microsoft.com/office/drawing/2016/5/13/chartex" xmlns:cx8="http://schemas.microsoft.com/office/drawing/2016/5/14/chartex" xmlns:mc="http://schemas.openxmlformats.org/markup-compatibility/2006" xmlns:aink="http://schemas.microsoft.com/office/drawing/2016/ink" xmlns:am3d="http://schemas.microsoft.com/office/drawing/2017/model3d" xmlns:o="urn:schemas-microsoft-com:office:office" xmlns:r="http://schemas.openxmlformats.org/officeDocument/2006/relationships" xmlns:m="http://schemas.openxmlformats.org/officeDocument/2006/math" xmlns:v="urn:schemas-microsoft-com:vml" xmlns:wp14="http://schemas.microsoft.com/office/word/2010/wordprocessingDrawing" xmlns:wp="http://schemas.openxmlformats.org/drawingml/2006/wordprocessingDrawing" xmlns:w10="urn:schemas-microsoft-com:office:word" xmlns:w="http://schemas.openxmlformats.org/wordprocessingml/2006/main" xmlns:w14="http://schemas.microsoft.com/office/word/2010/wordml" xmlns:w15="http://schemas.microsoft.com/office/word/2012/wordml" xmlns:w16cid="http://schemas.microsoft.com/office/word/2016/wordml/cid" xmlns:w16se="http://schemas.microsoft.com/office/word/2015/wordml/symex" xmlns:wpg="http://schemas.microsoft.com/office/word/2010/wordprocessingGroup" xmlns:wpi="http://schemas.microsoft.com/office/word/2010/wordprocessingInk" xmlns:wne="http://schemas.microsoft.com/office/word/2006/wordml" xmlns:wps="http://schemas.microsoft.com/office/word/2010/wordprocessingShape" mc:Ignorable="w14 w15 w16se w16cid wp14">
+  <w15:person w15:author="WILL ST GERMAIN">
+    <w15:presenceInfo w15:providerId="Windows Live" w15:userId="01de5dc02e376369"/>
+  </w15:person>
+</w15:people>
+</file>
+
 <file path=word/styles.xml><?xml version="1.0" encoding="utf-8"?>
-<w:styles xmlns:mc="http://schemas.openxmlformats.org/markup-compatibility/2006" xmlns:r="http://schemas.openxmlformats.org/officeDocument/2006/relationships" xmlns:w="http://schemas.openxmlformats.org/wordprocessingml/2006/main" xmlns:w14="http://schemas.microsoft.com/office/word/2010/wordml" xmlns:w15="http://schemas.microsoft.com/office/word/2012/wordml" xmlns:w16se="http://schemas.microsoft.com/office/word/2015/wordml/symex" mc:Ignorable="w14 w15 w16se">
+<w:styles xmlns:mc="http://schemas.openxmlformats.org/markup-compatibility/2006" xmlns:r="http://schemas.openxmlformats.org/officeDocument/2006/relationships" xmlns:w="http://schemas.openxmlformats.org/wordprocessingml/2006/main" xmlns:w14="http://schemas.microsoft.com/office/word/2010/wordml" xmlns:w15="http://schemas.microsoft.com/office/word/2012/wordml" xmlns:w16cid="http://schemas.microsoft.com/office/word/2016/wordml/cid" xmlns:w16se="http://schemas.microsoft.com/office/word/2015/wordml/symex" mc:Ignorable="w14 w15 w16se w16cid">
   <w:docDefaults>
     <w:rPrDefault>
       <w:rPr>
@@ -1586,7 +2402,7 @@
       </w:pPr>
     </w:pPrDefault>
   </w:docDefaults>
-  <w:latentStyles w:defLockedState="0" w:defUIPriority="99" w:defSemiHidden="0" w:defUnhideWhenUsed="0" w:defQFormat="0" w:count="372">
+  <w:latentStyles w:defLockedState="0" w:defUIPriority="99" w:defSemiHidden="0" w:defUnhideWhenUsed="0" w:defQFormat="0" w:count="375">
     <w:lsdException w:name="Normal" w:uiPriority="0" w:qFormat="1"/>
     <w:lsdException w:name="heading 1" w:uiPriority="9" w:qFormat="1"/>
     <w:lsdException w:name="heading 2" w:semiHidden="1" w:uiPriority="9" w:unhideWhenUsed="1" w:qFormat="1"/>
@@ -1692,7 +2508,6 @@
     <w:lsdException w:name="HTML Sample" w:semiHidden="1" w:unhideWhenUsed="1"/>
     <w:lsdException w:name="HTML Typewriter" w:semiHidden="1" w:unhideWhenUsed="1"/>
     <w:lsdException w:name="HTML Variable" w:semiHidden="1" w:unhideWhenUsed="1"/>
-    <w:lsdException w:name="Normal Table" w:semiHidden="1" w:unhideWhenUsed="1"/>
     <w:lsdException w:name="annotation subject" w:semiHidden="1" w:unhideWhenUsed="1"/>
     <w:lsdException w:name="No List" w:semiHidden="1" w:unhideWhenUsed="1"/>
     <w:lsdException w:name="Outline List 1" w:semiHidden="1" w:unhideWhenUsed="1"/>
@@ -1737,7 +2552,6 @@
     <w:lsdException w:name="Table Professional" w:semiHidden="1" w:unhideWhenUsed="1"/>
     <w:lsdException w:name="Table Subtle 1" w:semiHidden="1" w:unhideWhenUsed="1"/>
     <w:lsdException w:name="Table Subtle 2" w:semiHidden="1" w:unhideWhenUsed="1"/>
-    <w:lsdException w:name="Table Web 1" w:semiHidden="1" w:unhideWhenUsed="1"/>
     <w:lsdException w:name="Table Web 2" w:semiHidden="1" w:unhideWhenUsed="1"/>
     <w:lsdException w:name="Table Web 3" w:semiHidden="1" w:unhideWhenUsed="1"/>
     <w:lsdException w:name="Balloon Text" w:semiHidden="1" w:unhideWhenUsed="1"/>
@@ -1959,6 +2773,9 @@
     <w:lsdException w:name="List Table 6 Colorful Accent 6" w:uiPriority="51"/>
     <w:lsdException w:name="List Table 7 Colorful Accent 6" w:uiPriority="52"/>
     <w:lsdException w:name="Mention" w:semiHidden="1" w:unhideWhenUsed="1"/>
+    <w:lsdException w:name="Smart Hyperlink" w:semiHidden="1" w:unhideWhenUsed="1"/>
+    <w:lsdException w:name="Hashtag" w:semiHidden="1" w:unhideWhenUsed="1"/>
+    <w:lsdException w:name="Unresolved Mention" w:semiHidden="1" w:unhideWhenUsed="1"/>
   </w:latentStyles>
   <w:style w:type="paragraph" w:default="1" w:styleId="Normal">
     <w:name w:val="Normal"/>
@@ -1969,6 +2786,49 @@
     </w:pPr>
     <w:rPr>
       <w:rFonts w:ascii="Calibri" w:hAnsi="Calibri" w:cs="Times New Roman"/>
+    </w:rPr>
+  </w:style>
+  <w:style w:type="paragraph" w:styleId="Heading1">
+    <w:name w:val="heading 1"/>
+    <w:basedOn w:val="Normal"/>
+    <w:next w:val="Normal"/>
+    <w:link w:val="Heading1Char"/>
+    <w:uiPriority w:val="9"/>
+    <w:qFormat/>
+    <w:rsid w:val="00EC1E0D"/>
+    <w:pPr>
+      <w:keepNext/>
+      <w:keepLines/>
+      <w:spacing w:before="240"/>
+      <w:outlineLvl w:val="0"/>
+    </w:pPr>
+    <w:rPr>
+      <w:rFonts w:asciiTheme="majorHAnsi" w:eastAsiaTheme="majorEastAsia" w:hAnsiTheme="majorHAnsi" w:cstheme="majorBidi"/>
+      <w:color w:val="2E74B5" w:themeColor="accent1" w:themeShade="BF"/>
+      <w:sz w:val="32"/>
+      <w:szCs w:val="32"/>
+    </w:rPr>
+  </w:style>
+  <w:style w:type="paragraph" w:styleId="Heading2">
+    <w:name w:val="heading 2"/>
+    <w:basedOn w:val="Normal"/>
+    <w:next w:val="Normal"/>
+    <w:link w:val="Heading2Char"/>
+    <w:uiPriority w:val="9"/>
+    <w:unhideWhenUsed/>
+    <w:qFormat/>
+    <w:rsid w:val="00EC1E0D"/>
+    <w:pPr>
+      <w:keepNext/>
+      <w:keepLines/>
+      <w:spacing w:before="40"/>
+      <w:outlineLvl w:val="1"/>
+    </w:pPr>
+    <w:rPr>
+      <w:rFonts w:asciiTheme="majorHAnsi" w:eastAsiaTheme="majorEastAsia" w:hAnsiTheme="majorHAnsi" w:cstheme="majorBidi"/>
+      <w:color w:val="2E74B5" w:themeColor="accent1" w:themeShade="BF"/>
+      <w:sz w:val="26"/>
+      <w:szCs w:val="26"/>
     </w:rPr>
   </w:style>
   <w:style w:type="character" w:default="1" w:styleId="DefaultParagraphFont">
@@ -2203,6 +3063,80 @@
         <w:shd w:val="clear" w:color="auto" w:fill="D9E2F3" w:themeFill="accent5" w:themeFillTint="33"/>
       </w:tcPr>
     </w:tblStylePr>
+  </w:style>
+  <w:style w:type="paragraph" w:styleId="Header">
+    <w:name w:val="header"/>
+    <w:basedOn w:val="Normal"/>
+    <w:link w:val="HeaderChar"/>
+    <w:uiPriority w:val="99"/>
+    <w:unhideWhenUsed/>
+    <w:rsid w:val="00A351F5"/>
+    <w:pPr>
+      <w:tabs>
+        <w:tab w:val="center" w:pos="4680"/>
+        <w:tab w:val="right" w:pos="9360"/>
+      </w:tabs>
+    </w:pPr>
+  </w:style>
+  <w:style w:type="character" w:customStyle="1" w:styleId="HeaderChar">
+    <w:name w:val="Header Char"/>
+    <w:basedOn w:val="DefaultParagraphFont"/>
+    <w:link w:val="Header"/>
+    <w:uiPriority w:val="99"/>
+    <w:rsid w:val="00A351F5"/>
+    <w:rPr>
+      <w:rFonts w:ascii="Calibri" w:hAnsi="Calibri" w:cs="Times New Roman"/>
+    </w:rPr>
+  </w:style>
+  <w:style w:type="paragraph" w:styleId="Footer">
+    <w:name w:val="footer"/>
+    <w:basedOn w:val="Normal"/>
+    <w:link w:val="FooterChar"/>
+    <w:uiPriority w:val="99"/>
+    <w:unhideWhenUsed/>
+    <w:rsid w:val="00A351F5"/>
+    <w:pPr>
+      <w:tabs>
+        <w:tab w:val="center" w:pos="4680"/>
+        <w:tab w:val="right" w:pos="9360"/>
+      </w:tabs>
+    </w:pPr>
+  </w:style>
+  <w:style w:type="character" w:customStyle="1" w:styleId="FooterChar">
+    <w:name w:val="Footer Char"/>
+    <w:basedOn w:val="DefaultParagraphFont"/>
+    <w:link w:val="Footer"/>
+    <w:uiPriority w:val="99"/>
+    <w:rsid w:val="00A351F5"/>
+    <w:rPr>
+      <w:rFonts w:ascii="Calibri" w:hAnsi="Calibri" w:cs="Times New Roman"/>
+    </w:rPr>
+  </w:style>
+  <w:style w:type="character" w:customStyle="1" w:styleId="Heading1Char">
+    <w:name w:val="Heading 1 Char"/>
+    <w:basedOn w:val="DefaultParagraphFont"/>
+    <w:link w:val="Heading1"/>
+    <w:uiPriority w:val="9"/>
+    <w:rsid w:val="00EC1E0D"/>
+    <w:rPr>
+      <w:rFonts w:asciiTheme="majorHAnsi" w:eastAsiaTheme="majorEastAsia" w:hAnsiTheme="majorHAnsi" w:cstheme="majorBidi"/>
+      <w:color w:val="2E74B5" w:themeColor="accent1" w:themeShade="BF"/>
+      <w:sz w:val="32"/>
+      <w:szCs w:val="32"/>
+    </w:rPr>
+  </w:style>
+  <w:style w:type="character" w:customStyle="1" w:styleId="Heading2Char">
+    <w:name w:val="Heading 2 Char"/>
+    <w:basedOn w:val="DefaultParagraphFont"/>
+    <w:link w:val="Heading2"/>
+    <w:uiPriority w:val="9"/>
+    <w:rsid w:val="00EC1E0D"/>
+    <w:rPr>
+      <w:rFonts w:asciiTheme="majorHAnsi" w:eastAsiaTheme="majorEastAsia" w:hAnsiTheme="majorHAnsi" w:cstheme="majorBidi"/>
+      <w:color w:val="2E74B5" w:themeColor="accent1" w:themeShade="BF"/>
+      <w:sz w:val="26"/>
+      <w:szCs w:val="26"/>
+    </w:rPr>
   </w:style>
 </w:styles>
 </file>
@@ -2503,12 +3437,6 @@
 </file>
 
 <file path=customXml/item1.xml><?xml version="1.0" encoding="utf-8"?>
-<p:properties xmlns:p="http://schemas.microsoft.com/office/2006/metadata/properties" xmlns:xsi="http://www.w3.org/2001/XMLSchema-instance" xmlns:pc="http://schemas.microsoft.com/office/infopath/2007/PartnerControls">
-  <documentManagement/>
-</p:properties>
-</file>
-
-<file path=customXml/item2.xml><?xml version="1.0" encoding="utf-8"?>
 <?mso-contentType ?>
 <FormTemplates xmlns="http://schemas.microsoft.com/sharepoint/v3/contenttype/forms">
   <Display>DocumentLibraryForm</Display>
@@ -2517,28 +3445,13 @@
 </FormTemplates>
 </file>
 
-<file path=customXml/item3.xml><?xml version="1.0" encoding="utf-8"?>
-<?mso-contentType ?>
-<p:Policy xmlns:p="office.server.policy" id="" local="true">
-  <p:Name>Document</p:Name>
-  <p:Description/>
-  <p:Statement/>
-  <p:PolicyItems>
-    <p:PolicyItem featureId="Microsoft.Office.RecordsManagement.PolicyFeatures.PolicyAudit" staticId="0x0101000D2BAD2563FE2143841BCE7C674FABCC|-421390505" UniqueId="54686bcb-c9ee-4bc5-aaf3-2fd9e99d5a0e">
-      <p:Name>Auditing</p:Name>
-      <p:Description>Audits user actions on documents and list items to the Audit Log.</p:Description>
-      <p:CustomData>
-        <Audit>
-          <Update/>
-          <DeleteRestore/>
-        </Audit>
-      </p:CustomData>
-    </p:PolicyItem>
-  </p:PolicyItems>
-</p:Policy>
+<file path=customXml/item2.xml><?xml version="1.0" encoding="utf-8"?>
+<p:properties xmlns:p="http://schemas.microsoft.com/office/2006/metadata/properties" xmlns:xsi="http://www.w3.org/2001/XMLSchema-instance" xmlns:pc="http://schemas.microsoft.com/office/infopath/2007/PartnerControls">
+  <documentManagement/>
+</p:properties>
 </file>
 
-<file path=customXml/item4.xml><?xml version="1.0" encoding="utf-8"?>
+<file path=customXml/item3.xml><?xml version="1.0" encoding="utf-8"?>
 <ct:contentTypeSchema xmlns:ct="http://schemas.microsoft.com/office/2006/metadata/contentType" xmlns:ma="http://schemas.microsoft.com/office/2006/metadata/properties/metaAttributes" ct:_="" ma:_="" ma:contentTypeName="Document" ma:contentTypeID="0x0101000D2BAD2563FE2143841BCE7C674FABCC" ma:contentTypeVersion="10" ma:contentTypeDescription="Create a new document." ma:contentTypeScope="" ma:versionID="7b66a0ad2cf7776267e5a2e724f49d5f">
   <xsd:schema xmlns:xsd="http://www.w3.org/2001/XMLSchema" xmlns:xs="http://www.w3.org/2001/XMLSchema" xmlns:p="http://schemas.microsoft.com/office/2006/metadata/properties" xmlns:ns1="http://schemas.microsoft.com/sharepoint/v3" xmlns:ns2="c0a86418-2b64-471f-9481-49bf08eb0dd7" xmlns:ns3="1f65bb1f-ea05-496a-8d40-636bcb76c6ea" targetNamespace="http://schemas.microsoft.com/office/2006/metadata/properties" ma:root="true" ma:fieldsID="5beaa827909aa74977efd94d0a488a8a" ns1:_="" ns2:_="" ns3:_="">
     <xsd:import namespace="http://schemas.microsoft.com/sharepoint/v3"/>
@@ -2722,25 +3635,28 @@
 </ct:contentTypeSchema>
 </file>
 
-<file path=customXml/itemProps1.xml><?xml version="1.0" encoding="utf-8"?>
-<ds:datastoreItem xmlns:ds="http://schemas.openxmlformats.org/officeDocument/2006/customXml" ds:itemID="{A3933CA3-2F91-4F69-9ECF-EB6984EFED34}">
-  <ds:schemaRefs>
-    <ds:schemaRef ds:uri="http://www.w3.org/XML/1998/namespace"/>
-    <ds:schemaRef ds:uri="http://purl.org/dc/terms/"/>
-    <ds:schemaRef ds:uri="http://schemas.openxmlformats.org/package/2006/metadata/core-properties"/>
-    <ds:schemaRef ds:uri="http://schemas.microsoft.com/office/infopath/2007/PartnerControls"/>
-    <ds:schemaRef ds:uri="http://schemas.microsoft.com/office/2006/documentManagement/types"/>
-    <ds:schemaRef ds:uri="http://purl.org/dc/elements/1.1/"/>
-    <ds:schemaRef ds:uri="http://schemas.microsoft.com/office/2006/metadata/properties"/>
-    <ds:schemaRef ds:uri="1f65bb1f-ea05-496a-8d40-636bcb76c6ea"/>
-    <ds:schemaRef ds:uri="c0a86418-2b64-471f-9481-49bf08eb0dd7"/>
-    <ds:schemaRef ds:uri="http://schemas.microsoft.com/sharepoint/v3"/>
-    <ds:schemaRef ds:uri="http://purl.org/dc/dcmitype/"/>
-  </ds:schemaRefs>
-</ds:datastoreItem>
+<file path=customXml/item4.xml><?xml version="1.0" encoding="utf-8"?>
+<?mso-contentType ?>
+<p:Policy xmlns:p="office.server.policy" id="" local="true">
+  <p:Name>Document</p:Name>
+  <p:Description/>
+  <p:Statement/>
+  <p:PolicyItems>
+    <p:PolicyItem featureId="Microsoft.Office.RecordsManagement.PolicyFeatures.PolicyAudit" staticId="0x0101000D2BAD2563FE2143841BCE7C674FABCC|-421390505" UniqueId="54686bcb-c9ee-4bc5-aaf3-2fd9e99d5a0e">
+      <p:Name>Auditing</p:Name>
+      <p:Description>Audits user actions on documents and list items to the Audit Log.</p:Description>
+      <p:CustomData>
+        <Audit>
+          <Update/>
+          <DeleteRestore/>
+        </Audit>
+      </p:CustomData>
+    </p:PolicyItem>
+  </p:PolicyItems>
+</p:Policy>
 </file>
 
-<file path=customXml/itemProps2.xml><?xml version="1.0" encoding="utf-8"?>
+<file path=customXml/itemProps1.xml><?xml version="1.0" encoding="utf-8"?>
 <ds:datastoreItem xmlns:ds="http://schemas.openxmlformats.org/officeDocument/2006/customXml" ds:itemID="{317D8C9C-B7BC-4A02-B1C8-26B21A48EED6}">
   <ds:schemaRefs>
     <ds:schemaRef ds:uri="http://schemas.microsoft.com/sharepoint/v3/contenttype/forms"/>
@@ -2748,15 +3664,16 @@
 </ds:datastoreItem>
 </file>
 
-<file path=customXml/itemProps3.xml><?xml version="1.0" encoding="utf-8"?>
-<ds:datastoreItem xmlns:ds="http://schemas.openxmlformats.org/officeDocument/2006/customXml" ds:itemID="{17087876-540A-41AC-BF7E-0E1A2EDB20DF}">
+<file path=customXml/itemProps2.xml><?xml version="1.0" encoding="utf-8"?>
+<ds:datastoreItem xmlns:ds="http://schemas.openxmlformats.org/officeDocument/2006/customXml" ds:itemID="{A3933CA3-2F91-4F69-9ECF-EB6984EFED34}">
   <ds:schemaRefs>
-    <ds:schemaRef ds:uri="office.server.policy"/>
+    <ds:schemaRef ds:uri="http://schemas.microsoft.com/office/2006/metadata/properties"/>
+    <ds:schemaRef ds:uri="http://schemas.microsoft.com/office/infopath/2007/PartnerControls"/>
   </ds:schemaRefs>
 </ds:datastoreItem>
 </file>
 
-<file path=customXml/itemProps4.xml><?xml version="1.0" encoding="utf-8"?>
+<file path=customXml/itemProps3.xml><?xml version="1.0" encoding="utf-8"?>
 <ds:datastoreItem xmlns:ds="http://schemas.openxmlformats.org/officeDocument/2006/customXml" ds:itemID="{6FBE20B8-88C8-4FAE-80B0-87317FC07B79}">
   <ds:schemaRefs>
     <ds:schemaRef ds:uri="http://schemas.microsoft.com/office/2006/metadata/contentType"/>
@@ -2774,4 +3691,12 @@
     <ds:schemaRef ds:uri="http://schemas.microsoft.com/internal/obd"/>
   </ds:schemaRefs>
 </ds:datastoreItem>
+</file>
+
+<file path=customXml/itemProps4.xml><?xml version="1.0" encoding="utf-8"?>
+<ds:datastoreItem xmlns:ds="http://schemas.openxmlformats.org/officeDocument/2006/customXml" ds:itemID="{17087876-540A-41AC-BF7E-0E1A2EDB20DF}">
+  <ds:schemaRefs>
+    <ds:schemaRef ds:uri="office.server.policy"/>
+  </ds:schemaRefs>
+</ds:datastoreItem>
 </file>
</xml_diff>